<commit_message>
4 tasks for 5-6 completed
</commit_message>
<xml_diff>
--- a/5-6/Tasks_olymp.docx
+++ b/5-6/Tasks_olymp.docx
@@ -27,6 +27,73 @@
       <w:pPr>
         <w:jc w:val="both"/>
         <w:rPr>
+          <w:sz w:val="28"/>
+          <w:szCs w:val="28"/>
+        </w:rPr>
+      </w:pPr>
+      <w:r>
+        <w:rPr>
+          <w:sz w:val="28"/>
+          <w:szCs w:val="28"/>
+        </w:rPr>
+        <w:t xml:space="preserve">Перед Васей стоит игровой автомат. На экране написано некоторое число </w:t>
+      </w:r>
+      <w:r>
+        <w:rPr>
+          <w:b/>
+          <w:sz w:val="28"/>
+          <w:szCs w:val="28"/>
+          <w:lang w:val="en-US"/>
+        </w:rPr>
+        <w:t>n</w:t>
+      </w:r>
+      <w:r>
+        <w:rPr>
+          <w:sz w:val="28"/>
+          <w:szCs w:val="28"/>
+        </w:rPr>
+        <w:t>,</w:t>
+      </w:r>
+      <w:r>
+        <w:rPr>
+          <w:sz w:val="28"/>
+          <w:szCs w:val="28"/>
+        </w:rPr>
+        <w:t xml:space="preserve"> а под экраном – две кнопки. В</w:t>
+      </w:r>
+      <w:r>
+        <w:rPr>
+          <w:sz w:val="28"/>
+          <w:szCs w:val="28"/>
+        </w:rPr>
+        <w:t xml:space="preserve"> инструкции к автомату сказано, </w:t>
+      </w:r>
+      <w:r>
+        <w:rPr>
+          <w:sz w:val="28"/>
+          <w:szCs w:val="28"/>
+        </w:rPr>
+        <w:t xml:space="preserve">что первая кнопка уменьшает число на экране на 1, а вторая - на 2. Выясните </w:t>
+      </w:r>
+      <w:r>
+        <w:rPr>
+          <w:sz w:val="28"/>
+          <w:szCs w:val="28"/>
+        </w:rPr>
+        <w:t>какое минимальное количество</w:t>
+      </w:r>
+      <w:r>
+        <w:rPr>
+          <w:sz w:val="28"/>
+          <w:szCs w:val="28"/>
+        </w:rPr>
+        <w:t xml:space="preserve"> нажатий любой из кнопок понадобиться Васе, чтобы уменьшить число на экране до единицы.</w:t>
+      </w:r>
+    </w:p>
+    <w:p>
+      <w:pPr>
+        <w:jc w:val="both"/>
+        <w:rPr>
           <w:b/>
           <w:bCs/>
           <w:sz w:val="28"/>
@@ -35,59 +102,39 @@
       </w:pPr>
       <w:r>
         <w:rPr>
-          <w:sz w:val="28"/>
-          <w:szCs w:val="28"/>
-        </w:rPr>
-        <w:t xml:space="preserve">Перед Васей стоит игровой автомат. На экране написано некоторое число </w:t>
-      </w:r>
-      <w:r>
-        <w:rPr>
           <w:b/>
-          <w:sz w:val="28"/>
-          <w:szCs w:val="28"/>
-          <w:lang w:val="en-US"/>
-        </w:rPr>
-        <w:t>n</w:t>
-      </w:r>
-      <w:r>
-        <w:rPr>
-          <w:sz w:val="28"/>
-          <w:szCs w:val="28"/>
-        </w:rPr>
-        <w:t>,</w:t>
-      </w:r>
-      <w:r>
-        <w:rPr>
-          <w:sz w:val="28"/>
-          <w:szCs w:val="28"/>
-        </w:rPr>
-        <w:t xml:space="preserve"> а под экраном – две кнопки. В инструкции к автомату сказано, что первая кнопка уменьшает число на экране на 1, а вторая - на 2. Выясните </w:t>
-      </w:r>
-      <w:r>
-        <w:rPr>
-          <w:sz w:val="28"/>
-          <w:szCs w:val="28"/>
-        </w:rPr>
-        <w:t>какое минимальное количество</w:t>
-      </w:r>
-      <w:r>
-        <w:rPr>
-          <w:sz w:val="28"/>
-          <w:szCs w:val="28"/>
-        </w:rPr>
-        <w:t xml:space="preserve"> нажатий любой из кнопок понадобиться Васе, чтобы уменьшить число на экране до единицы.</w:t>
+          <w:bCs/>
+          <w:sz w:val="28"/>
+          <w:szCs w:val="28"/>
+        </w:rPr>
+        <w:t>Входные данные:</w:t>
       </w:r>
     </w:p>
     <w:p>
       <w:pPr>
         <w:jc w:val="both"/>
         <w:rPr>
+          <w:sz w:val="28"/>
+          <w:szCs w:val="28"/>
+        </w:rPr>
+      </w:pPr>
+      <w:r>
+        <w:rPr>
+          <w:sz w:val="28"/>
+          <w:szCs w:val="28"/>
+        </w:rPr>
+        <w:t xml:space="preserve">В единственной строке задано целое число </w:t>
+      </w:r>
+      <w:r>
+        <w:rPr>
           <w:b/>
           <w:bCs/>
           <w:sz w:val="28"/>
           <w:szCs w:val="28"/>
-        </w:rPr>
-      </w:pPr>
+          <w:lang w:val="en-US"/>
+        </w:rPr>
+        <w:t>n</w:t>
+      </w:r>
       <w:r>
         <w:rPr>
           <w:b/>
@@ -95,62 +142,92 @@
           <w:sz w:val="28"/>
           <w:szCs w:val="28"/>
         </w:rPr>
-        <w:t>Входные данные:</w:t>
+        <w:t xml:space="preserve"> </w:t>
+      </w:r>
+      <w:r>
+        <w:rPr>
+          <w:sz w:val="28"/>
+          <w:szCs w:val="28"/>
+        </w:rPr>
+        <w:t>(</w:t>
+      </w:r>
+      <w:r>
+        <w:rPr>
+          <w:sz w:val="28"/>
+          <w:szCs w:val="28"/>
+        </w:rPr>
+        <w:t>-</w:t>
+      </w:r>
+      <w:r>
+        <w:rPr>
+          <w:sz w:val="28"/>
+          <w:szCs w:val="28"/>
+        </w:rPr>
+        <w:t>10</w:t>
+      </w:r>
+      <w:r>
+        <w:rPr>
+          <w:sz w:val="28"/>
+          <w:szCs w:val="28"/>
+          <w:vertAlign w:val="superscript"/>
+        </w:rPr>
+        <w:t>18</w:t>
+      </w:r>
+      <w:r>
+        <w:rPr>
+          <w:sz w:val="28"/>
+          <w:szCs w:val="28"/>
+        </w:rPr>
+        <w:t xml:space="preserve"> &lt;= </w:t>
+      </w:r>
+      <w:r>
+        <w:rPr>
+          <w:sz w:val="28"/>
+          <w:szCs w:val="28"/>
+          <w:lang w:val="en-US"/>
+        </w:rPr>
+        <w:t>n</w:t>
+      </w:r>
+      <w:r>
+        <w:rPr>
+          <w:sz w:val="28"/>
+          <w:szCs w:val="28"/>
+        </w:rPr>
+        <w:t xml:space="preserve"> </w:t>
+      </w:r>
+      <w:r>
+        <w:rPr>
+          <w:sz w:val="28"/>
+          <w:szCs w:val="28"/>
+        </w:rPr>
+        <w:t>&lt;= 10</w:t>
+      </w:r>
+      <w:r>
+        <w:rPr>
+          <w:sz w:val="28"/>
+          <w:szCs w:val="28"/>
+          <w:vertAlign w:val="superscript"/>
+        </w:rPr>
+        <w:t>18</w:t>
+      </w:r>
+      <w:r>
+        <w:rPr>
+          <w:sz w:val="28"/>
+          <w:szCs w:val="28"/>
+        </w:rPr>
+        <w:t>).</w:t>
       </w:r>
     </w:p>
     <w:p>
       <w:pPr>
         <w:jc w:val="both"/>
         <w:rPr>
-          <w:sz w:val="28"/>
-          <w:szCs w:val="28"/>
-        </w:rPr>
-      </w:pPr>
-      <w:r>
-        <w:rPr>
-          <w:sz w:val="28"/>
-          <w:szCs w:val="28"/>
-        </w:rPr>
-        <w:t xml:space="preserve">В </w:t>
-      </w:r>
-      <w:r>
-        <w:rPr>
-          <w:sz w:val="28"/>
-          <w:szCs w:val="28"/>
-        </w:rPr>
-        <w:t>единственной</w:t>
-      </w:r>
-      <w:r>
-        <w:rPr>
-          <w:sz w:val="28"/>
-          <w:szCs w:val="28"/>
-        </w:rPr>
-        <w:t xml:space="preserve"> строке задано </w:t>
-      </w:r>
-      <w:r>
-        <w:rPr>
-          <w:sz w:val="28"/>
-          <w:szCs w:val="28"/>
-        </w:rPr>
-        <w:t>целое</w:t>
-      </w:r>
-      <w:r>
-        <w:rPr>
-          <w:sz w:val="28"/>
-          <w:szCs w:val="28"/>
-        </w:rPr>
-        <w:t xml:space="preserve"> число </w:t>
-      </w:r>
-      <w:r>
-        <w:rPr>
           <w:b/>
           <w:bCs/>
           <w:sz w:val="28"/>
           <w:szCs w:val="28"/>
-          <w:lang w:val="en-US"/>
-        </w:rPr>
-        <w:t>n</w:t>
-      </w:r>
+        </w:rPr>
+      </w:pPr>
       <w:r>
         <w:rPr>
           <w:b/>
@@ -158,123 +235,23 @@
           <w:sz w:val="28"/>
           <w:szCs w:val="28"/>
         </w:rPr>
-        <w:t xml:space="preserve"> </w:t>
-      </w:r>
-      <w:r>
-        <w:rPr>
-          <w:sz w:val="28"/>
-          <w:szCs w:val="28"/>
-        </w:rPr>
-        <w:t>(</w:t>
-      </w:r>
-      <w:r>
-        <w:rPr>
-          <w:sz w:val="28"/>
-          <w:szCs w:val="28"/>
-        </w:rPr>
-        <w:t>-</w:t>
-      </w:r>
-      <w:r>
-        <w:rPr>
-          <w:sz w:val="28"/>
-          <w:szCs w:val="28"/>
-        </w:rPr>
-        <w:t>10</w:t>
-      </w:r>
-      <w:r>
-        <w:rPr>
-          <w:sz w:val="28"/>
-          <w:szCs w:val="28"/>
-          <w:vertAlign w:val="superscript"/>
-        </w:rPr>
-        <w:t>18</w:t>
-      </w:r>
-      <w:r>
-        <w:rPr>
-          <w:sz w:val="28"/>
-          <w:szCs w:val="28"/>
-        </w:rPr>
-        <w:t xml:space="preserve"> &lt;= </w:t>
-      </w:r>
-      <w:r>
-        <w:rPr>
-          <w:sz w:val="28"/>
-          <w:szCs w:val="28"/>
-          <w:lang w:val="en-US"/>
-        </w:rPr>
-        <w:t>n</w:t>
-      </w:r>
-      <w:r>
-        <w:rPr>
-          <w:sz w:val="28"/>
-          <w:szCs w:val="28"/>
-        </w:rPr>
-        <w:t xml:space="preserve"> </w:t>
-      </w:r>
-      <w:r>
-        <w:rPr>
-          <w:sz w:val="28"/>
-          <w:szCs w:val="28"/>
-        </w:rPr>
-        <w:t>&lt;= 10</w:t>
-      </w:r>
-      <w:r>
-        <w:rPr>
-          <w:sz w:val="28"/>
-          <w:szCs w:val="28"/>
-          <w:vertAlign w:val="superscript"/>
-        </w:rPr>
-        <w:t>18</w:t>
-      </w:r>
-      <w:r>
-        <w:rPr>
-          <w:sz w:val="28"/>
-          <w:szCs w:val="28"/>
-        </w:rPr>
-        <w:t>).</w:t>
+        <w:t>Выходные данные:</w:t>
       </w:r>
     </w:p>
     <w:p>
       <w:pPr>
         <w:jc w:val="both"/>
         <w:rPr>
-          <w:b/>
-          <w:bCs/>
-          <w:sz w:val="28"/>
-          <w:szCs w:val="28"/>
-        </w:rPr>
-      </w:pPr>
-      <w:r>
-        <w:rPr>
-          <w:b/>
-          <w:bCs/>
-          <w:sz w:val="28"/>
-          <w:szCs w:val="28"/>
-        </w:rPr>
-        <w:t>Выходные данные:</w:t>
-      </w:r>
-    </w:p>
-    <w:p>
-      <w:pPr>
-        <w:jc w:val="both"/>
-        <w:rPr>
-          <w:sz w:val="28"/>
-          <w:szCs w:val="28"/>
-        </w:rPr>
-      </w:pPr>
-      <w:r>
-        <w:rPr>
-          <w:sz w:val="28"/>
-          <w:szCs w:val="28"/>
-        </w:rPr>
-        <w:t xml:space="preserve">Выведите </w:t>
-      </w:r>
-      <w:r>
-        <w:rPr>
-          <w:sz w:val="28"/>
-          <w:szCs w:val="28"/>
-        </w:rPr>
-        <w:t>минимальное количество</w:t>
+          <w:sz w:val="28"/>
+          <w:szCs w:val="28"/>
+        </w:rPr>
+      </w:pPr>
+      <w:r>
+        <w:rPr>
+          <w:sz w:val="28"/>
+          <w:szCs w:val="28"/>
+        </w:rPr>
+        <w:t>Выведите минимальное количество</w:t>
       </w:r>
       <w:r>
         <w:rPr>
@@ -670,6 +647,1932 @@
           <w:lang w:val="en-US"/>
         </w:rPr>
       </w:pPr>
+      <w:r>
+        <w:rPr>
+          <w:sz w:val="28"/>
+          <w:szCs w:val="28"/>
+        </w:rPr>
+        <w:lastRenderedPageBreak/>
+        <w:t>Ферма дядюшки Бена</w:t>
+      </w:r>
+    </w:p>
+    <w:p>
+      <w:pPr>
+        <w:jc w:val="both"/>
+        <w:rPr>
+          <w:sz w:val="28"/>
+          <w:szCs w:val="28"/>
+        </w:rPr>
+      </w:pPr>
+      <w:r>
+        <w:rPr>
+          <w:sz w:val="28"/>
+          <w:szCs w:val="28"/>
+        </w:rPr>
+        <w:t>На ферме живут коровы, курицы и иногда залетают погостить журавли</w:t>
+      </w:r>
+      <w:r>
+        <w:rPr>
+          <w:sz w:val="28"/>
+          <w:szCs w:val="28"/>
+        </w:rPr>
+        <w:t xml:space="preserve"> (журавли в этом регионе очень любят стоять на одной ноге и делают это всегда). Одним солнечным днём дядюшка Бен проходил мимо одного из загонов на его ферме и увидел</w:t>
+      </w:r>
+      <w:r>
+        <w:rPr>
+          <w:sz w:val="28"/>
+          <w:szCs w:val="28"/>
+        </w:rPr>
+        <w:t xml:space="preserve"> под забором </w:t>
+      </w:r>
+      <w:r>
+        <w:rPr>
+          <w:b/>
+          <w:sz w:val="28"/>
+          <w:szCs w:val="28"/>
+          <w:lang w:val="en-US"/>
+        </w:rPr>
+        <w:t>n</w:t>
+      </w:r>
+      <w:r>
+        <w:rPr>
+          <w:sz w:val="28"/>
+          <w:szCs w:val="28"/>
+        </w:rPr>
+        <w:t xml:space="preserve"> ножек, выглядывающих из-под досок. Бену стало интересно, какое минимальное количество животных могут находиться в загоне.</w:t>
+      </w:r>
+    </w:p>
+    <w:p>
+      <w:pPr>
+        <w:jc w:val="both"/>
+        <w:rPr>
+          <w:b/>
+          <w:bCs/>
+          <w:sz w:val="28"/>
+          <w:szCs w:val="28"/>
+        </w:rPr>
+      </w:pPr>
+      <w:r>
+        <w:rPr>
+          <w:b/>
+          <w:bCs/>
+          <w:sz w:val="28"/>
+          <w:szCs w:val="28"/>
+        </w:rPr>
+        <w:t>Входные данные:</w:t>
+      </w:r>
+    </w:p>
+    <w:p>
+      <w:pPr>
+        <w:jc w:val="both"/>
+        <w:rPr>
+          <w:sz w:val="28"/>
+          <w:szCs w:val="28"/>
+        </w:rPr>
+      </w:pPr>
+      <w:r>
+        <w:rPr>
+          <w:sz w:val="28"/>
+          <w:szCs w:val="28"/>
+        </w:rPr>
+        <w:t xml:space="preserve">В единственной строке задано </w:t>
+      </w:r>
+      <w:r>
+        <w:rPr>
+          <w:sz w:val="28"/>
+          <w:szCs w:val="28"/>
+        </w:rPr>
+        <w:t>натуральное</w:t>
+      </w:r>
+      <w:r>
+        <w:rPr>
+          <w:sz w:val="28"/>
+          <w:szCs w:val="28"/>
+        </w:rPr>
+        <w:t xml:space="preserve"> число </w:t>
+      </w:r>
+      <w:r>
+        <w:rPr>
+          <w:b/>
+          <w:bCs/>
+          <w:sz w:val="28"/>
+          <w:szCs w:val="28"/>
+          <w:lang w:val="en-US"/>
+        </w:rPr>
+        <w:t>n</w:t>
+      </w:r>
+      <w:r>
+        <w:rPr>
+          <w:b/>
+          <w:bCs/>
+          <w:sz w:val="28"/>
+          <w:szCs w:val="28"/>
+        </w:rPr>
+        <w:t xml:space="preserve"> </w:t>
+      </w:r>
+      <w:r>
+        <w:rPr>
+          <w:sz w:val="28"/>
+          <w:szCs w:val="28"/>
+        </w:rPr>
+        <w:t>(</w:t>
+      </w:r>
+      <w:r>
+        <w:rPr>
+          <w:sz w:val="28"/>
+          <w:szCs w:val="28"/>
+          <w:lang w:val="en-US"/>
+        </w:rPr>
+        <w:t>n</w:t>
+      </w:r>
+      <w:r>
+        <w:rPr>
+          <w:sz w:val="28"/>
+          <w:szCs w:val="28"/>
+        </w:rPr>
+        <w:t xml:space="preserve"> </w:t>
+      </w:r>
+      <w:r>
+        <w:rPr>
+          <w:sz w:val="28"/>
+          <w:szCs w:val="28"/>
+        </w:rPr>
+        <w:t>&lt;= 10</w:t>
+      </w:r>
+      <w:r>
+        <w:rPr>
+          <w:sz w:val="28"/>
+          <w:szCs w:val="28"/>
+          <w:vertAlign w:val="superscript"/>
+        </w:rPr>
+        <w:t>18</w:t>
+      </w:r>
+      <w:r>
+        <w:rPr>
+          <w:sz w:val="28"/>
+          <w:szCs w:val="28"/>
+        </w:rPr>
+        <w:t>).</w:t>
+      </w:r>
+    </w:p>
+    <w:p>
+      <w:pPr>
+        <w:jc w:val="both"/>
+        <w:rPr>
+          <w:b/>
+          <w:bCs/>
+          <w:sz w:val="28"/>
+          <w:szCs w:val="28"/>
+        </w:rPr>
+      </w:pPr>
+      <w:r>
+        <w:rPr>
+          <w:b/>
+          <w:bCs/>
+          <w:sz w:val="28"/>
+          <w:szCs w:val="28"/>
+        </w:rPr>
+        <w:t>Выходные данные:</w:t>
+      </w:r>
+    </w:p>
+    <w:p>
+      <w:pPr>
+        <w:jc w:val="both"/>
+        <w:rPr>
+          <w:sz w:val="28"/>
+          <w:szCs w:val="28"/>
+        </w:rPr>
+      </w:pPr>
+      <w:r>
+        <w:rPr>
+          <w:sz w:val="28"/>
+          <w:szCs w:val="28"/>
+        </w:rPr>
+        <w:t>Выведите минимальное</w:t>
+      </w:r>
+      <w:r>
+        <w:rPr>
+          <w:sz w:val="28"/>
+          <w:szCs w:val="28"/>
+        </w:rPr>
+        <w:t xml:space="preserve"> количество</w:t>
+      </w:r>
+      <w:r>
+        <w:rPr>
+          <w:sz w:val="28"/>
+          <w:szCs w:val="28"/>
+        </w:rPr>
+        <w:t xml:space="preserve"> </w:t>
+      </w:r>
+      <w:r>
+        <w:rPr>
+          <w:sz w:val="28"/>
+          <w:szCs w:val="28"/>
+        </w:rPr>
+        <w:t>животных</w:t>
+      </w:r>
+      <w:r>
+        <w:rPr>
+          <w:sz w:val="28"/>
+          <w:szCs w:val="28"/>
+        </w:rPr>
+        <w:t>,</w:t>
+      </w:r>
+      <w:r>
+        <w:rPr>
+          <w:sz w:val="28"/>
+          <w:szCs w:val="28"/>
+        </w:rPr>
+        <w:t xml:space="preserve"> </w:t>
+      </w:r>
+      <w:r>
+        <w:rPr>
+          <w:sz w:val="28"/>
+          <w:szCs w:val="28"/>
+        </w:rPr>
+        <w:t>которые могли</w:t>
+      </w:r>
+      <w:r>
+        <w:rPr>
+          <w:sz w:val="28"/>
+          <w:szCs w:val="28"/>
+        </w:rPr>
+        <w:t xml:space="preserve"> находиться в загоне</w:t>
+      </w:r>
+      <w:r>
+        <w:rPr>
+          <w:sz w:val="28"/>
+          <w:szCs w:val="28"/>
+        </w:rPr>
+        <w:t>.</w:t>
+      </w:r>
+    </w:p>
+    <w:p>
+      <w:pPr>
+        <w:jc w:val="both"/>
+        <w:rPr>
+          <w:b/>
+          <w:bCs/>
+          <w:sz w:val="28"/>
+          <w:szCs w:val="28"/>
+        </w:rPr>
+      </w:pPr>
+      <w:r>
+        <w:rPr>
+          <w:b/>
+          <w:bCs/>
+          <w:sz w:val="28"/>
+          <w:szCs w:val="28"/>
+        </w:rPr>
+        <w:t>Примеры:</w:t>
+      </w:r>
+    </w:p>
+    <w:tbl>
+      <w:tblPr>
+        <w:tblStyle w:val="ad"/>
+        <w:tblW w:w="0" w:type="auto"/>
+        <w:tblLook w:val="04A0" w:firstRow="1" w:lastRow="0" w:firstColumn="1" w:lastColumn="0" w:noHBand="0" w:noVBand="1"/>
+      </w:tblPr>
+      <w:tblGrid>
+        <w:gridCol w:w="9345"/>
+      </w:tblGrid>
+      <w:tr>
+        <w:tc>
+          <w:tcPr>
+            <w:tcW w:w="9571" w:type="dxa"/>
+            <w:tcBorders>
+              <w:top w:val="single" w:sz="4" w:space="0" w:color="auto"/>
+              <w:left w:val="single" w:sz="4" w:space="0" w:color="auto"/>
+              <w:bottom w:val="single" w:sz="4" w:space="0" w:color="auto"/>
+              <w:right w:val="single" w:sz="4" w:space="0" w:color="auto"/>
+            </w:tcBorders>
+            <w:hideMark/>
+          </w:tcPr>
+          <w:p>
+            <w:pPr>
+              <w:spacing w:after="160" w:line="278" w:lineRule="auto"/>
+              <w:jc w:val="both"/>
+              <w:rPr>
+                <w:b/>
+                <w:bCs/>
+                <w:sz w:val="28"/>
+                <w:szCs w:val="28"/>
+              </w:rPr>
+            </w:pPr>
+            <w:r>
+              <w:rPr>
+                <w:b/>
+                <w:bCs/>
+                <w:sz w:val="28"/>
+                <w:szCs w:val="28"/>
+              </w:rPr>
+              <w:t>входные данные</w:t>
+            </w:r>
+          </w:p>
+        </w:tc>
+      </w:tr>
+      <w:tr>
+        <w:tc>
+          <w:tcPr>
+            <w:tcW w:w="9571" w:type="dxa"/>
+            <w:tcBorders>
+              <w:top w:val="single" w:sz="4" w:space="0" w:color="auto"/>
+              <w:left w:val="single" w:sz="4" w:space="0" w:color="auto"/>
+              <w:bottom w:val="single" w:sz="4" w:space="0" w:color="auto"/>
+              <w:right w:val="single" w:sz="4" w:space="0" w:color="auto"/>
+            </w:tcBorders>
+            <w:hideMark/>
+          </w:tcPr>
+          <w:p>
+            <w:pPr>
+              <w:spacing w:after="160" w:line="278" w:lineRule="auto"/>
+              <w:rPr>
+                <w:b/>
+                <w:bCs/>
+                <w:sz w:val="28"/>
+                <w:szCs w:val="28"/>
+              </w:rPr>
+            </w:pPr>
+            <w:r>
+              <w:rPr>
+                <w:b/>
+                <w:bCs/>
+                <w:sz w:val="28"/>
+                <w:szCs w:val="28"/>
+              </w:rPr>
+              <w:t>11</w:t>
+            </w:r>
+          </w:p>
+        </w:tc>
+      </w:tr>
+      <w:tr>
+        <w:tc>
+          <w:tcPr>
+            <w:tcW w:w="9571" w:type="dxa"/>
+            <w:tcBorders>
+              <w:top w:val="single" w:sz="4" w:space="0" w:color="auto"/>
+              <w:left w:val="single" w:sz="4" w:space="0" w:color="auto"/>
+              <w:bottom w:val="single" w:sz="4" w:space="0" w:color="auto"/>
+              <w:right w:val="single" w:sz="4" w:space="0" w:color="auto"/>
+            </w:tcBorders>
+            <w:hideMark/>
+          </w:tcPr>
+          <w:p>
+            <w:pPr>
+              <w:spacing w:after="160" w:line="278" w:lineRule="auto"/>
+              <w:jc w:val="both"/>
+              <w:rPr>
+                <w:b/>
+                <w:bCs/>
+                <w:sz w:val="28"/>
+                <w:szCs w:val="28"/>
+              </w:rPr>
+            </w:pPr>
+            <w:r>
+              <w:rPr>
+                <w:b/>
+                <w:bCs/>
+                <w:sz w:val="28"/>
+                <w:szCs w:val="28"/>
+              </w:rPr>
+              <w:t>выходные данные</w:t>
+            </w:r>
+          </w:p>
+        </w:tc>
+      </w:tr>
+      <w:tr>
+        <w:tc>
+          <w:tcPr>
+            <w:tcW w:w="9571" w:type="dxa"/>
+            <w:tcBorders>
+              <w:top w:val="single" w:sz="4" w:space="0" w:color="auto"/>
+              <w:left w:val="single" w:sz="4" w:space="0" w:color="auto"/>
+              <w:bottom w:val="single" w:sz="4" w:space="0" w:color="auto"/>
+              <w:right w:val="single" w:sz="4" w:space="0" w:color="auto"/>
+            </w:tcBorders>
+            <w:hideMark/>
+          </w:tcPr>
+          <w:p>
+            <w:pPr>
+              <w:spacing w:after="160" w:line="278" w:lineRule="auto"/>
+              <w:jc w:val="both"/>
+              <w:rPr>
+                <w:b/>
+                <w:bCs/>
+                <w:sz w:val="28"/>
+                <w:szCs w:val="28"/>
+              </w:rPr>
+            </w:pPr>
+            <w:r>
+              <w:rPr>
+                <w:b/>
+                <w:bCs/>
+                <w:sz w:val="28"/>
+                <w:szCs w:val="28"/>
+              </w:rPr>
+              <w:t>4</w:t>
+            </w:r>
+          </w:p>
+        </w:tc>
+      </w:tr>
+    </w:tbl>
+    <w:p>
+      <w:pPr>
+        <w:jc w:val="both"/>
+        <w:rPr>
+          <w:sz w:val="28"/>
+          <w:szCs w:val="28"/>
+        </w:rPr>
+      </w:pPr>
+    </w:p>
+    <w:p>
+      <w:pPr>
+        <w:jc w:val="both"/>
+        <w:rPr>
+          <w:sz w:val="28"/>
+          <w:szCs w:val="28"/>
+        </w:rPr>
+      </w:pPr>
+    </w:p>
+    <w:p>
+      <w:pPr>
+        <w:rPr>
+          <w:sz w:val="28"/>
+          <w:szCs w:val="28"/>
+        </w:rPr>
+      </w:pPr>
+      <w:r>
+        <w:rPr>
+          <w:sz w:val="28"/>
+          <w:szCs w:val="28"/>
+        </w:rPr>
+        <w:br w:type="page"/>
+      </w:r>
+    </w:p>
+    <w:p>
+      <w:pPr>
+        <w:pStyle w:val="a7"/>
+        <w:numPr>
+          <w:ilvl w:val="0"/>
+          <w:numId w:val="7"/>
+        </w:numPr>
+        <w:jc w:val="both"/>
+        <w:rPr>
+          <w:sz w:val="28"/>
+          <w:szCs w:val="28"/>
+        </w:rPr>
+      </w:pPr>
+      <w:r>
+        <w:rPr>
+          <w:sz w:val="28"/>
+          <w:szCs w:val="28"/>
+        </w:rPr>
+        <w:lastRenderedPageBreak/>
+        <w:t>Палочки</w:t>
+      </w:r>
+    </w:p>
+    <w:p>
+      <w:pPr>
+        <w:jc w:val="both"/>
+        <w:rPr>
+          <w:sz w:val="28"/>
+          <w:szCs w:val="28"/>
+        </w:rPr>
+      </w:pPr>
+      <w:r>
+        <w:rPr>
+          <w:sz w:val="28"/>
+          <w:szCs w:val="28"/>
+        </w:rPr>
+        <w:t xml:space="preserve">Перед вами лежат </w:t>
+      </w:r>
+      <w:r>
+        <w:rPr>
+          <w:b/>
+          <w:sz w:val="28"/>
+          <w:szCs w:val="28"/>
+          <w:lang w:val="en-US"/>
+        </w:rPr>
+        <w:t>n</w:t>
+      </w:r>
+      <w:r>
+        <w:rPr>
+          <w:b/>
+          <w:sz w:val="28"/>
+          <w:szCs w:val="28"/>
+        </w:rPr>
+        <w:t xml:space="preserve"> </w:t>
+      </w:r>
+      <w:r>
+        <w:rPr>
+          <w:sz w:val="28"/>
+          <w:szCs w:val="28"/>
+        </w:rPr>
+        <w:t xml:space="preserve">палочек, каждая длины </w:t>
+      </w:r>
+      <w:proofErr w:type="spellStart"/>
+      <w:r>
+        <w:rPr>
+          <w:sz w:val="28"/>
+          <w:szCs w:val="28"/>
+          <w:lang w:val="en-US"/>
+        </w:rPr>
+        <w:t>a</w:t>
+      </w:r>
+      <w:r>
+        <w:rPr>
+          <w:sz w:val="28"/>
+          <w:szCs w:val="28"/>
+          <w:vertAlign w:val="subscript"/>
+          <w:lang w:val="en-US"/>
+        </w:rPr>
+        <w:t>i</w:t>
+      </w:r>
+      <w:proofErr w:type="spellEnd"/>
+      <w:r>
+        <w:rPr>
+          <w:sz w:val="28"/>
+          <w:szCs w:val="28"/>
+          <w:vertAlign w:val="subscript"/>
+        </w:rPr>
+        <w:t xml:space="preserve"> </w:t>
+      </w:r>
+      <w:r>
+        <w:rPr>
+          <w:sz w:val="28"/>
+          <w:szCs w:val="28"/>
+        </w:rPr>
+        <w:t>сантиметров (</w:t>
+      </w:r>
+      <w:proofErr w:type="spellStart"/>
+      <w:r>
+        <w:rPr>
+          <w:sz w:val="28"/>
+          <w:szCs w:val="28"/>
+          <w:lang w:val="en-US"/>
+        </w:rPr>
+        <w:t>a</w:t>
+      </w:r>
+      <w:r>
+        <w:rPr>
+          <w:sz w:val="28"/>
+          <w:szCs w:val="28"/>
+          <w:vertAlign w:val="subscript"/>
+          <w:lang w:val="en-US"/>
+        </w:rPr>
+        <w:t>i</w:t>
+      </w:r>
+      <w:proofErr w:type="spellEnd"/>
+      <w:r>
+        <w:rPr>
+          <w:sz w:val="28"/>
+          <w:szCs w:val="28"/>
+          <w:vertAlign w:val="subscript"/>
+        </w:rPr>
+        <w:t xml:space="preserve"> – </w:t>
+      </w:r>
+      <w:r>
+        <w:rPr>
+          <w:sz w:val="28"/>
+          <w:szCs w:val="28"/>
+        </w:rPr>
+        <w:t xml:space="preserve">натуральное число). Вы можете отломать от любой палочки кусочек длиной </w:t>
+      </w:r>
+      <w:r>
+        <w:rPr>
+          <w:sz w:val="28"/>
+          <w:szCs w:val="28"/>
+          <w:lang w:val="en-US"/>
+        </w:rPr>
+        <w:t>b</w:t>
+      </w:r>
+      <w:r>
+        <w:rPr>
+          <w:sz w:val="28"/>
+          <w:szCs w:val="28"/>
+          <w:vertAlign w:val="subscript"/>
+          <w:lang w:val="en-US"/>
+        </w:rPr>
+        <w:t>i</w:t>
+      </w:r>
+      <w:r>
+        <w:rPr>
+          <w:sz w:val="28"/>
+          <w:szCs w:val="28"/>
+          <w:vertAlign w:val="subscript"/>
+        </w:rPr>
+        <w:t xml:space="preserve"> </w:t>
+      </w:r>
+      <w:r>
+        <w:rPr>
+          <w:sz w:val="28"/>
+          <w:szCs w:val="28"/>
+        </w:rPr>
+        <w:t>сантиметров (</w:t>
+      </w:r>
+      <w:r>
+        <w:rPr>
+          <w:sz w:val="28"/>
+          <w:szCs w:val="28"/>
+          <w:lang w:val="en-US"/>
+        </w:rPr>
+        <w:t>b</w:t>
+      </w:r>
+      <w:r>
+        <w:rPr>
+          <w:sz w:val="28"/>
+          <w:szCs w:val="28"/>
+          <w:vertAlign w:val="subscript"/>
+          <w:lang w:val="en-US"/>
+        </w:rPr>
+        <w:t>i</w:t>
+      </w:r>
+      <w:r>
+        <w:rPr>
+          <w:sz w:val="28"/>
+          <w:szCs w:val="28"/>
+          <w:vertAlign w:val="subscript"/>
+        </w:rPr>
+        <w:t xml:space="preserve"> </w:t>
+      </w:r>
+      <w:r>
+        <w:rPr>
+          <w:sz w:val="28"/>
+          <w:szCs w:val="28"/>
+        </w:rPr>
+        <w:t xml:space="preserve">- так же натуральное число). Вам нужно из этих палочек </w:t>
+      </w:r>
+      <w:r>
+        <w:rPr>
+          <w:sz w:val="28"/>
+          <w:szCs w:val="28"/>
+        </w:rPr>
+        <w:t xml:space="preserve">собрать </w:t>
+      </w:r>
+      <w:r>
+        <w:rPr>
+          <w:sz w:val="28"/>
+          <w:szCs w:val="28"/>
+        </w:rPr>
+        <w:t>любое количество прямоугольников таким образом, чтобы их суммарная площадь была максимальна.</w:t>
+      </w:r>
+    </w:p>
+    <w:p>
+      <w:pPr>
+        <w:jc w:val="both"/>
+        <w:rPr>
+          <w:b/>
+          <w:bCs/>
+          <w:sz w:val="28"/>
+          <w:szCs w:val="28"/>
+        </w:rPr>
+      </w:pPr>
+      <w:r>
+        <w:rPr>
+          <w:b/>
+          <w:bCs/>
+          <w:sz w:val="28"/>
+          <w:szCs w:val="28"/>
+        </w:rPr>
+        <w:t>Входные данные:</w:t>
+      </w:r>
+    </w:p>
+    <w:p>
+      <w:pPr>
+        <w:jc w:val="both"/>
+        <w:rPr>
+          <w:sz w:val="28"/>
+          <w:szCs w:val="28"/>
+        </w:rPr>
+      </w:pPr>
+      <w:r>
+        <w:rPr>
+          <w:sz w:val="28"/>
+          <w:szCs w:val="28"/>
+        </w:rPr>
+        <w:t xml:space="preserve">В </w:t>
+      </w:r>
+      <w:r>
+        <w:rPr>
+          <w:sz w:val="28"/>
+          <w:szCs w:val="28"/>
+        </w:rPr>
+        <w:t>первой</w:t>
+      </w:r>
+      <w:r>
+        <w:rPr>
+          <w:sz w:val="28"/>
+          <w:szCs w:val="28"/>
+        </w:rPr>
+        <w:t xml:space="preserve"> строке задано натуральное число </w:t>
+      </w:r>
+      <w:r>
+        <w:rPr>
+          <w:b/>
+          <w:bCs/>
+          <w:sz w:val="28"/>
+          <w:szCs w:val="28"/>
+          <w:lang w:val="en-US"/>
+        </w:rPr>
+        <w:t>n</w:t>
+      </w:r>
+      <w:r>
+        <w:rPr>
+          <w:b/>
+          <w:bCs/>
+          <w:sz w:val="28"/>
+          <w:szCs w:val="28"/>
+        </w:rPr>
+        <w:t xml:space="preserve"> </w:t>
+      </w:r>
+      <w:r>
+        <w:rPr>
+          <w:sz w:val="28"/>
+          <w:szCs w:val="28"/>
+        </w:rPr>
+        <w:t>(</w:t>
+      </w:r>
+      <w:r>
+        <w:rPr>
+          <w:sz w:val="28"/>
+          <w:szCs w:val="28"/>
+          <w:lang w:val="en-US"/>
+        </w:rPr>
+        <w:t>n</w:t>
+      </w:r>
+      <w:r>
+        <w:rPr>
+          <w:sz w:val="28"/>
+          <w:szCs w:val="28"/>
+        </w:rPr>
+        <w:t xml:space="preserve"> </w:t>
+      </w:r>
+      <w:r>
+        <w:rPr>
+          <w:sz w:val="28"/>
+          <w:szCs w:val="28"/>
+        </w:rPr>
+        <w:t>&lt;= 10</w:t>
+      </w:r>
+      <w:r>
+        <w:rPr>
+          <w:sz w:val="28"/>
+          <w:szCs w:val="28"/>
+          <w:vertAlign w:val="superscript"/>
+        </w:rPr>
+        <w:t>5</w:t>
+      </w:r>
+      <w:r>
+        <w:rPr>
+          <w:sz w:val="28"/>
+          <w:szCs w:val="28"/>
+        </w:rPr>
+        <w:t>).</w:t>
+      </w:r>
+      <w:r>
+        <w:rPr>
+          <w:sz w:val="28"/>
+          <w:szCs w:val="28"/>
+        </w:rPr>
+        <w:t xml:space="preserve"> В следующей строке заданы </w:t>
+      </w:r>
+      <w:r>
+        <w:rPr>
+          <w:b/>
+          <w:sz w:val="28"/>
+          <w:szCs w:val="28"/>
+          <w:lang w:val="en-US"/>
+        </w:rPr>
+        <w:t>n</w:t>
+      </w:r>
+      <w:r>
+        <w:rPr>
+          <w:sz w:val="28"/>
+          <w:szCs w:val="28"/>
+        </w:rPr>
+        <w:t xml:space="preserve"> </w:t>
+      </w:r>
+      <w:r>
+        <w:rPr>
+          <w:sz w:val="28"/>
+          <w:szCs w:val="28"/>
+        </w:rPr>
+        <w:t xml:space="preserve">натуральных чисел </w:t>
+      </w:r>
+      <w:proofErr w:type="spellStart"/>
+      <w:r>
+        <w:rPr>
+          <w:b/>
+          <w:sz w:val="28"/>
+          <w:szCs w:val="28"/>
+          <w:lang w:val="en-US"/>
+        </w:rPr>
+        <w:t>a</w:t>
+      </w:r>
+      <w:r>
+        <w:rPr>
+          <w:b/>
+          <w:sz w:val="28"/>
+          <w:szCs w:val="28"/>
+          <w:vertAlign w:val="subscript"/>
+          <w:lang w:val="en-US"/>
+        </w:rPr>
+        <w:t>i</w:t>
+      </w:r>
+      <w:proofErr w:type="spellEnd"/>
+      <w:r>
+        <w:rPr>
+          <w:b/>
+          <w:sz w:val="28"/>
+          <w:szCs w:val="28"/>
+          <w:vertAlign w:val="subscript"/>
+        </w:rPr>
+        <w:t xml:space="preserve"> </w:t>
+      </w:r>
+      <w:r>
+        <w:rPr>
+          <w:sz w:val="28"/>
+          <w:szCs w:val="28"/>
+        </w:rPr>
+        <w:t>– длины палочек (</w:t>
+      </w:r>
+      <w:proofErr w:type="spellStart"/>
+      <w:r>
+        <w:rPr>
+          <w:sz w:val="28"/>
+          <w:szCs w:val="28"/>
+          <w:lang w:val="en-US"/>
+        </w:rPr>
+        <w:t>a</w:t>
+      </w:r>
+      <w:r>
+        <w:rPr>
+          <w:sz w:val="28"/>
+          <w:szCs w:val="28"/>
+          <w:vertAlign w:val="subscript"/>
+          <w:lang w:val="en-US"/>
+        </w:rPr>
+        <w:t>i</w:t>
+      </w:r>
+      <w:proofErr w:type="spellEnd"/>
+      <w:r>
+        <w:rPr>
+          <w:sz w:val="28"/>
+          <w:szCs w:val="28"/>
+          <w:vertAlign w:val="subscript"/>
+        </w:rPr>
+        <w:t xml:space="preserve"> </w:t>
+      </w:r>
+      <w:r>
+        <w:rPr>
+          <w:sz w:val="28"/>
+          <w:szCs w:val="28"/>
+        </w:rPr>
+        <w:t>&lt;= 10</w:t>
+      </w:r>
+      <w:r>
+        <w:rPr>
+          <w:sz w:val="28"/>
+          <w:szCs w:val="28"/>
+          <w:vertAlign w:val="superscript"/>
+        </w:rPr>
+        <w:t>5</w:t>
+      </w:r>
+      <w:r>
+        <w:rPr>
+          <w:sz w:val="28"/>
+          <w:szCs w:val="28"/>
+        </w:rPr>
+        <w:t>).</w:t>
+      </w:r>
+    </w:p>
+    <w:p>
+      <w:pPr>
+        <w:jc w:val="both"/>
+        <w:rPr>
+          <w:b/>
+          <w:bCs/>
+          <w:sz w:val="28"/>
+          <w:szCs w:val="28"/>
+        </w:rPr>
+      </w:pPr>
+      <w:r>
+        <w:rPr>
+          <w:b/>
+          <w:bCs/>
+          <w:sz w:val="28"/>
+          <w:szCs w:val="28"/>
+        </w:rPr>
+        <w:t>Выходные данные:</w:t>
+      </w:r>
+    </w:p>
+    <w:p>
+      <w:pPr>
+        <w:jc w:val="both"/>
+        <w:rPr>
+          <w:sz w:val="28"/>
+          <w:szCs w:val="28"/>
+        </w:rPr>
+      </w:pPr>
+      <w:r>
+        <w:rPr>
+          <w:sz w:val="28"/>
+          <w:szCs w:val="28"/>
+        </w:rPr>
+        <w:t xml:space="preserve">Выведите </w:t>
+      </w:r>
+      <w:r>
+        <w:rPr>
+          <w:sz w:val="28"/>
+          <w:szCs w:val="28"/>
+        </w:rPr>
+        <w:t>максимальную суммарную</w:t>
+      </w:r>
+      <w:r>
+        <w:rPr>
+          <w:sz w:val="28"/>
+          <w:szCs w:val="28"/>
+        </w:rPr>
+        <w:t xml:space="preserve"> площадь</w:t>
+      </w:r>
+      <w:r>
+        <w:rPr>
+          <w:sz w:val="28"/>
+          <w:szCs w:val="28"/>
+        </w:rPr>
+        <w:t xml:space="preserve"> прямоугольников, которые можно собрать из этих палочек</w:t>
+      </w:r>
+      <w:r>
+        <w:rPr>
+          <w:sz w:val="28"/>
+          <w:szCs w:val="28"/>
+        </w:rPr>
+        <w:t>.</w:t>
+      </w:r>
+    </w:p>
+    <w:p>
+      <w:pPr>
+        <w:jc w:val="both"/>
+        <w:rPr>
+          <w:b/>
+          <w:bCs/>
+          <w:sz w:val="28"/>
+          <w:szCs w:val="28"/>
+        </w:rPr>
+      </w:pPr>
+      <w:r>
+        <w:rPr>
+          <w:b/>
+          <w:bCs/>
+          <w:sz w:val="28"/>
+          <w:szCs w:val="28"/>
+        </w:rPr>
+        <w:t>Примеры:</w:t>
+      </w:r>
+    </w:p>
+    <w:tbl>
+      <w:tblPr>
+        <w:tblStyle w:val="ad"/>
+        <w:tblW w:w="0" w:type="auto"/>
+        <w:tblLook w:val="04A0" w:firstRow="1" w:lastRow="0" w:firstColumn="1" w:lastColumn="0" w:noHBand="0" w:noVBand="1"/>
+      </w:tblPr>
+      <w:tblGrid>
+        <w:gridCol w:w="9345"/>
+      </w:tblGrid>
+      <w:tr>
+        <w:tc>
+          <w:tcPr>
+            <w:tcW w:w="9571" w:type="dxa"/>
+            <w:tcBorders>
+              <w:top w:val="single" w:sz="4" w:space="0" w:color="auto"/>
+              <w:left w:val="single" w:sz="4" w:space="0" w:color="auto"/>
+              <w:bottom w:val="single" w:sz="4" w:space="0" w:color="auto"/>
+              <w:right w:val="single" w:sz="4" w:space="0" w:color="auto"/>
+            </w:tcBorders>
+            <w:hideMark/>
+          </w:tcPr>
+          <w:p>
+            <w:pPr>
+              <w:spacing w:after="160" w:line="278" w:lineRule="auto"/>
+              <w:jc w:val="both"/>
+              <w:rPr>
+                <w:b/>
+                <w:bCs/>
+                <w:sz w:val="28"/>
+                <w:szCs w:val="28"/>
+              </w:rPr>
+            </w:pPr>
+            <w:r>
+              <w:rPr>
+                <w:b/>
+                <w:bCs/>
+                <w:sz w:val="28"/>
+                <w:szCs w:val="28"/>
+              </w:rPr>
+              <w:t>входные данные</w:t>
+            </w:r>
+          </w:p>
+        </w:tc>
+      </w:tr>
+      <w:tr>
+        <w:tc>
+          <w:tcPr>
+            <w:tcW w:w="9571" w:type="dxa"/>
+            <w:tcBorders>
+              <w:top w:val="single" w:sz="4" w:space="0" w:color="auto"/>
+              <w:left w:val="single" w:sz="4" w:space="0" w:color="auto"/>
+              <w:bottom w:val="single" w:sz="4" w:space="0" w:color="auto"/>
+              <w:right w:val="single" w:sz="4" w:space="0" w:color="auto"/>
+            </w:tcBorders>
+            <w:hideMark/>
+          </w:tcPr>
+          <w:p>
+            <w:pPr>
+              <w:spacing w:after="160" w:line="278" w:lineRule="auto"/>
+              <w:rPr>
+                <w:b/>
+                <w:bCs/>
+                <w:sz w:val="28"/>
+                <w:szCs w:val="28"/>
+              </w:rPr>
+            </w:pPr>
+            <w:r>
+              <w:rPr>
+                <w:b/>
+                <w:bCs/>
+                <w:sz w:val="28"/>
+                <w:szCs w:val="28"/>
+              </w:rPr>
+              <w:t>4</w:t>
+            </w:r>
+            <w:r>
+              <w:rPr>
+                <w:b/>
+                <w:bCs/>
+                <w:sz w:val="28"/>
+                <w:szCs w:val="28"/>
+              </w:rPr>
+              <w:br/>
+              <w:t>1 2 3 4</w:t>
+            </w:r>
+          </w:p>
+        </w:tc>
+      </w:tr>
+      <w:tr>
+        <w:tc>
+          <w:tcPr>
+            <w:tcW w:w="9571" w:type="dxa"/>
+            <w:tcBorders>
+              <w:top w:val="single" w:sz="4" w:space="0" w:color="auto"/>
+              <w:left w:val="single" w:sz="4" w:space="0" w:color="auto"/>
+              <w:bottom w:val="single" w:sz="4" w:space="0" w:color="auto"/>
+              <w:right w:val="single" w:sz="4" w:space="0" w:color="auto"/>
+            </w:tcBorders>
+            <w:hideMark/>
+          </w:tcPr>
+          <w:p>
+            <w:pPr>
+              <w:spacing w:after="160" w:line="278" w:lineRule="auto"/>
+              <w:jc w:val="both"/>
+              <w:rPr>
+                <w:b/>
+                <w:bCs/>
+                <w:sz w:val="28"/>
+                <w:szCs w:val="28"/>
+              </w:rPr>
+            </w:pPr>
+            <w:r>
+              <w:rPr>
+                <w:b/>
+                <w:bCs/>
+                <w:sz w:val="28"/>
+                <w:szCs w:val="28"/>
+              </w:rPr>
+              <w:t>выходные данные</w:t>
+            </w:r>
+          </w:p>
+        </w:tc>
+      </w:tr>
+      <w:tr>
+        <w:tc>
+          <w:tcPr>
+            <w:tcW w:w="9571" w:type="dxa"/>
+            <w:tcBorders>
+              <w:top w:val="single" w:sz="4" w:space="0" w:color="auto"/>
+              <w:left w:val="single" w:sz="4" w:space="0" w:color="auto"/>
+              <w:bottom w:val="single" w:sz="4" w:space="0" w:color="auto"/>
+              <w:right w:val="single" w:sz="4" w:space="0" w:color="auto"/>
+            </w:tcBorders>
+            <w:hideMark/>
+          </w:tcPr>
+          <w:p>
+            <w:pPr>
+              <w:spacing w:after="160" w:line="278" w:lineRule="auto"/>
+              <w:jc w:val="both"/>
+              <w:rPr>
+                <w:b/>
+                <w:bCs/>
+                <w:sz w:val="28"/>
+                <w:szCs w:val="28"/>
+              </w:rPr>
+            </w:pPr>
+            <w:r>
+              <w:rPr>
+                <w:b/>
+                <w:bCs/>
+                <w:sz w:val="28"/>
+                <w:szCs w:val="28"/>
+              </w:rPr>
+              <w:t>3</w:t>
+            </w:r>
+          </w:p>
+        </w:tc>
+      </w:tr>
+    </w:tbl>
+    <w:p>
+      <w:pPr>
+        <w:jc w:val="both"/>
+        <w:rPr>
+          <w:sz w:val="28"/>
+          <w:szCs w:val="28"/>
+          <w:vertAlign w:val="subscript"/>
+        </w:rPr>
+      </w:pPr>
+    </w:p>
+    <w:p>
+      <w:pPr>
+        <w:rPr>
+          <w:sz w:val="28"/>
+          <w:szCs w:val="28"/>
+          <w:vertAlign w:val="subscript"/>
+        </w:rPr>
+      </w:pPr>
+      <w:r>
+        <w:rPr>
+          <w:sz w:val="28"/>
+          <w:szCs w:val="28"/>
+          <w:vertAlign w:val="subscript"/>
+        </w:rPr>
+        <w:br w:type="page"/>
+      </w:r>
+    </w:p>
+    <w:p>
+      <w:pPr>
+        <w:pStyle w:val="a7"/>
+        <w:numPr>
+          <w:ilvl w:val="0"/>
+          <w:numId w:val="7"/>
+        </w:numPr>
+        <w:jc w:val="both"/>
+        <w:rPr>
+          <w:sz w:val="28"/>
+          <w:szCs w:val="28"/>
+          <w:lang w:val="en-US"/>
+        </w:rPr>
+      </w:pPr>
+      <w:r>
+        <w:rPr>
+          <w:sz w:val="28"/>
+          <w:szCs w:val="28"/>
+        </w:rPr>
+        <w:lastRenderedPageBreak/>
+        <w:t xml:space="preserve"> </w:t>
+      </w:r>
+      <w:r>
+        <w:rPr>
+          <w:sz w:val="28"/>
+          <w:szCs w:val="28"/>
+        </w:rPr>
+        <w:t>На большом воздушном шаре</w:t>
+      </w:r>
+    </w:p>
+    <w:p>
+      <w:pPr>
+        <w:jc w:val="both"/>
+        <w:rPr>
+          <w:sz w:val="28"/>
+          <w:szCs w:val="28"/>
+        </w:rPr>
+      </w:pPr>
+      <w:r>
+        <w:rPr>
+          <w:sz w:val="28"/>
+          <w:szCs w:val="28"/>
+        </w:rPr>
+        <w:t>Вы участвуете в гонке на воздушных шарах. Старт располагается на полянке на высоте 0</w:t>
+      </w:r>
+      <w:r>
+        <w:rPr>
+          <w:sz w:val="28"/>
+          <w:szCs w:val="28"/>
+        </w:rPr>
+        <w:t xml:space="preserve"> метров</w:t>
+      </w:r>
+      <w:r>
+        <w:rPr>
+          <w:sz w:val="28"/>
+          <w:szCs w:val="28"/>
+        </w:rPr>
+        <w:t xml:space="preserve">, а трасса представляет собой </w:t>
+      </w:r>
+      <w:r>
+        <w:rPr>
+          <w:sz w:val="28"/>
+          <w:szCs w:val="28"/>
+        </w:rPr>
+        <w:t>прямую, состоящую из препятствий разной высоты. Воздушный шар может включить горелку на полную мощность и потратив 2 единицы бензина в течении 1 секунды увеличить высоту полёта на 1, может включить на половину мощности и за 1 единицу бензина в течении 1 секунды удерживать</w:t>
+      </w:r>
+      <w:r>
+        <w:rPr>
+          <w:sz w:val="28"/>
+          <w:szCs w:val="28"/>
+        </w:rPr>
+        <w:t xml:space="preserve"> высоту, или отключив двигатель за 1 секунду полета уменьшить высоту на 1. При этом дует попутный ветер и шар каждую секунду пролетает 1 метр вдоль трассы, приближаясь к следующим препятствиям. Определите минимальное количество единиц бензина, которые потребуется взять на борт воздушного шара, чтобы преодолеть все препятствия или определите, что пройти трассу невозможно.</w:t>
+      </w:r>
+    </w:p>
+    <w:p>
+      <w:pPr>
+        <w:jc w:val="both"/>
+        <w:rPr>
+          <w:b/>
+          <w:bCs/>
+          <w:sz w:val="28"/>
+          <w:szCs w:val="28"/>
+        </w:rPr>
+      </w:pPr>
+      <w:r>
+        <w:rPr>
+          <w:b/>
+          <w:bCs/>
+          <w:sz w:val="28"/>
+          <w:szCs w:val="28"/>
+        </w:rPr>
+        <w:t>Входные данные:</w:t>
+      </w:r>
+    </w:p>
+    <w:p>
+      <w:pPr>
+        <w:jc w:val="both"/>
+        <w:rPr>
+          <w:sz w:val="28"/>
+          <w:szCs w:val="28"/>
+        </w:rPr>
+      </w:pPr>
+      <w:r>
+        <w:rPr>
+          <w:sz w:val="28"/>
+          <w:szCs w:val="28"/>
+        </w:rPr>
+        <w:t xml:space="preserve">В первой строке задано натуральное число </w:t>
+      </w:r>
+      <w:r>
+        <w:rPr>
+          <w:b/>
+          <w:bCs/>
+          <w:sz w:val="28"/>
+          <w:szCs w:val="28"/>
+          <w:lang w:val="en-US"/>
+        </w:rPr>
+        <w:t>n</w:t>
+      </w:r>
+      <w:r>
+        <w:rPr>
+          <w:b/>
+          <w:bCs/>
+          <w:sz w:val="28"/>
+          <w:szCs w:val="28"/>
+        </w:rPr>
+        <w:t xml:space="preserve"> </w:t>
+      </w:r>
+      <w:r>
+        <w:rPr>
+          <w:sz w:val="28"/>
+          <w:szCs w:val="28"/>
+        </w:rPr>
+        <w:t>(</w:t>
+      </w:r>
+      <w:r>
+        <w:rPr>
+          <w:sz w:val="28"/>
+          <w:szCs w:val="28"/>
+          <w:lang w:val="en-US"/>
+        </w:rPr>
+        <w:t>n</w:t>
+      </w:r>
+      <w:r>
+        <w:rPr>
+          <w:sz w:val="28"/>
+          <w:szCs w:val="28"/>
+        </w:rPr>
+        <w:t xml:space="preserve"> </w:t>
+      </w:r>
+      <w:r>
+        <w:rPr>
+          <w:sz w:val="28"/>
+          <w:szCs w:val="28"/>
+        </w:rPr>
+        <w:t>&lt;= 10</w:t>
+      </w:r>
+      <w:r>
+        <w:rPr>
+          <w:sz w:val="28"/>
+          <w:szCs w:val="28"/>
+          <w:vertAlign w:val="superscript"/>
+        </w:rPr>
+        <w:t>5</w:t>
+      </w:r>
+      <w:r>
+        <w:rPr>
+          <w:sz w:val="28"/>
+          <w:szCs w:val="28"/>
+        </w:rPr>
+        <w:t>).</w:t>
+      </w:r>
+      <w:r>
+        <w:rPr>
+          <w:sz w:val="28"/>
+          <w:szCs w:val="28"/>
+        </w:rPr>
+        <w:t xml:space="preserve"> В следующих </w:t>
+      </w:r>
+      <w:r>
+        <w:rPr>
+          <w:b/>
+          <w:sz w:val="28"/>
+          <w:szCs w:val="28"/>
+          <w:lang w:val="en-US"/>
+        </w:rPr>
+        <w:t>n</w:t>
+      </w:r>
+      <w:r>
+        <w:rPr>
+          <w:sz w:val="28"/>
+          <w:szCs w:val="28"/>
+        </w:rPr>
+        <w:t xml:space="preserve"> строках заданы по два </w:t>
+      </w:r>
+      <w:r>
+        <w:rPr>
+          <w:sz w:val="28"/>
+          <w:szCs w:val="28"/>
+        </w:rPr>
+        <w:t xml:space="preserve">натуральных чисел </w:t>
+      </w:r>
+      <w:proofErr w:type="spellStart"/>
+      <w:r>
+        <w:rPr>
+          <w:b/>
+          <w:sz w:val="28"/>
+          <w:szCs w:val="28"/>
+          <w:lang w:val="en-US"/>
+        </w:rPr>
+        <w:t>a</w:t>
+      </w:r>
+      <w:r>
+        <w:rPr>
+          <w:b/>
+          <w:sz w:val="28"/>
+          <w:szCs w:val="28"/>
+          <w:vertAlign w:val="subscript"/>
+          <w:lang w:val="en-US"/>
+        </w:rPr>
+        <w:t>i</w:t>
+      </w:r>
+      <w:proofErr w:type="spellEnd"/>
+      <w:r>
+        <w:rPr>
+          <w:b/>
+          <w:sz w:val="28"/>
+          <w:szCs w:val="28"/>
+          <w:vertAlign w:val="subscript"/>
+        </w:rPr>
+        <w:t xml:space="preserve"> </w:t>
+      </w:r>
+      <w:r>
+        <w:rPr>
+          <w:sz w:val="28"/>
+          <w:szCs w:val="28"/>
+        </w:rPr>
+        <w:t xml:space="preserve">и </w:t>
+      </w:r>
+      <w:r>
+        <w:rPr>
+          <w:b/>
+          <w:sz w:val="28"/>
+          <w:szCs w:val="28"/>
+          <w:lang w:val="en-US"/>
+        </w:rPr>
+        <w:t>b</w:t>
+      </w:r>
+      <w:r>
+        <w:rPr>
+          <w:b/>
+          <w:sz w:val="28"/>
+          <w:szCs w:val="28"/>
+          <w:vertAlign w:val="subscript"/>
+          <w:lang w:val="en-US"/>
+        </w:rPr>
+        <w:t>i</w:t>
+      </w:r>
+      <w:r>
+        <w:rPr>
+          <w:sz w:val="28"/>
+          <w:szCs w:val="28"/>
+          <w:vertAlign w:val="subscript"/>
+        </w:rPr>
+        <w:t xml:space="preserve"> </w:t>
+      </w:r>
+      <w:r>
+        <w:rPr>
+          <w:sz w:val="28"/>
+          <w:szCs w:val="28"/>
+        </w:rPr>
+        <w:t>(</w:t>
+      </w:r>
+      <w:proofErr w:type="spellStart"/>
+      <w:r>
+        <w:rPr>
+          <w:sz w:val="28"/>
+          <w:szCs w:val="28"/>
+          <w:lang w:val="en-US"/>
+        </w:rPr>
+        <w:t>a</w:t>
+      </w:r>
+      <w:r>
+        <w:rPr>
+          <w:sz w:val="28"/>
+          <w:szCs w:val="28"/>
+          <w:vertAlign w:val="subscript"/>
+          <w:lang w:val="en-US"/>
+        </w:rPr>
+        <w:t>i</w:t>
+      </w:r>
+      <w:proofErr w:type="spellEnd"/>
+      <w:r>
+        <w:rPr>
+          <w:sz w:val="28"/>
+          <w:szCs w:val="28"/>
+          <w:vertAlign w:val="subscript"/>
+        </w:rPr>
+        <w:t xml:space="preserve"> </w:t>
+      </w:r>
+      <w:r>
+        <w:rPr>
+          <w:sz w:val="28"/>
+          <w:szCs w:val="28"/>
+        </w:rPr>
+        <w:t>&lt;= 10</w:t>
+      </w:r>
+      <w:r>
+        <w:rPr>
+          <w:sz w:val="28"/>
+          <w:szCs w:val="28"/>
+          <w:vertAlign w:val="superscript"/>
+        </w:rPr>
+        <w:t>9</w:t>
+      </w:r>
+      <w:r>
+        <w:rPr>
+          <w:sz w:val="28"/>
+          <w:szCs w:val="28"/>
+        </w:rPr>
+        <w:t xml:space="preserve">   </w:t>
+      </w:r>
+      <w:r>
+        <w:rPr>
+          <w:sz w:val="28"/>
+          <w:szCs w:val="28"/>
+          <w:lang w:val="en-US"/>
+        </w:rPr>
+        <w:t>b</w:t>
+      </w:r>
+      <w:r>
+        <w:rPr>
+          <w:sz w:val="28"/>
+          <w:szCs w:val="28"/>
+          <w:vertAlign w:val="subscript"/>
+          <w:lang w:val="en-US"/>
+        </w:rPr>
+        <w:t>i</w:t>
+      </w:r>
+      <w:r>
+        <w:rPr>
+          <w:sz w:val="28"/>
+          <w:szCs w:val="28"/>
+        </w:rPr>
+        <w:t xml:space="preserve"> &lt;</w:t>
+      </w:r>
+      <w:r>
+        <w:rPr>
+          <w:sz w:val="28"/>
+          <w:szCs w:val="28"/>
+        </w:rPr>
+        <w:t>= 10</w:t>
+      </w:r>
+      <w:r>
+        <w:rPr>
+          <w:sz w:val="28"/>
+          <w:szCs w:val="28"/>
+          <w:vertAlign w:val="superscript"/>
+        </w:rPr>
+        <w:t>9</w:t>
+      </w:r>
+      <w:r>
+        <w:rPr>
+          <w:sz w:val="28"/>
+          <w:szCs w:val="28"/>
+        </w:rPr>
+        <w:t>)</w:t>
+      </w:r>
+      <w:r>
+        <w:rPr>
+          <w:sz w:val="28"/>
+          <w:szCs w:val="28"/>
+        </w:rPr>
+        <w:t xml:space="preserve"> – расстояние между </w:t>
+      </w:r>
+      <w:proofErr w:type="spellStart"/>
+      <w:r>
+        <w:rPr>
+          <w:sz w:val="28"/>
+          <w:szCs w:val="28"/>
+          <w:lang w:val="en-US"/>
+        </w:rPr>
+        <w:t>i</w:t>
+      </w:r>
+      <w:proofErr w:type="spellEnd"/>
+      <w:r>
+        <w:rPr>
+          <w:sz w:val="28"/>
+          <w:szCs w:val="28"/>
+        </w:rPr>
+        <w:t>-ым препятствием и стартом и его высота</w:t>
+      </w:r>
+      <w:r>
+        <w:rPr>
+          <w:sz w:val="28"/>
+          <w:szCs w:val="28"/>
+        </w:rPr>
+        <w:t>.</w:t>
+      </w:r>
+    </w:p>
+    <w:p>
+      <w:pPr>
+        <w:jc w:val="both"/>
+        <w:rPr>
+          <w:b/>
+          <w:bCs/>
+          <w:sz w:val="28"/>
+          <w:szCs w:val="28"/>
+        </w:rPr>
+      </w:pPr>
+      <w:r>
+        <w:rPr>
+          <w:b/>
+          <w:bCs/>
+          <w:sz w:val="28"/>
+          <w:szCs w:val="28"/>
+        </w:rPr>
+        <w:t>Выходные данные:</w:t>
+      </w:r>
+    </w:p>
+    <w:p>
+      <w:pPr>
+        <w:jc w:val="both"/>
+        <w:rPr>
+          <w:sz w:val="28"/>
+          <w:szCs w:val="28"/>
+        </w:rPr>
+      </w:pPr>
+      <w:r>
+        <w:rPr>
+          <w:sz w:val="28"/>
+          <w:szCs w:val="28"/>
+        </w:rPr>
+        <w:t xml:space="preserve">Выведите </w:t>
+      </w:r>
+      <w:r>
+        <w:rPr>
+          <w:sz w:val="28"/>
+          <w:szCs w:val="28"/>
+        </w:rPr>
+        <w:t>минимальное количество единиц бензина</w:t>
+      </w:r>
+      <w:r>
+        <w:rPr>
+          <w:sz w:val="28"/>
+          <w:szCs w:val="28"/>
+        </w:rPr>
+        <w:t xml:space="preserve">, необходимых для преодоления </w:t>
+      </w:r>
+      <w:r>
+        <w:rPr>
+          <w:sz w:val="28"/>
+          <w:szCs w:val="28"/>
+        </w:rPr>
+        <w:t>все</w:t>
+      </w:r>
+      <w:r>
+        <w:rPr>
+          <w:sz w:val="28"/>
+          <w:szCs w:val="28"/>
+        </w:rPr>
+        <w:t>х препятствий</w:t>
+      </w:r>
+      <w:r>
+        <w:rPr>
+          <w:sz w:val="28"/>
+          <w:szCs w:val="28"/>
+        </w:rPr>
+        <w:t xml:space="preserve"> </w:t>
+      </w:r>
+      <w:r>
+        <w:rPr>
+          <w:sz w:val="28"/>
+          <w:szCs w:val="28"/>
+        </w:rPr>
+        <w:t>и -1, если это невозможно</w:t>
+      </w:r>
+      <w:r>
+        <w:rPr>
+          <w:sz w:val="28"/>
+          <w:szCs w:val="28"/>
+        </w:rPr>
+        <w:t>.</w:t>
+      </w:r>
+    </w:p>
+    <w:p>
+      <w:pPr>
+        <w:jc w:val="both"/>
+        <w:rPr>
+          <w:b/>
+          <w:bCs/>
+          <w:sz w:val="28"/>
+          <w:szCs w:val="28"/>
+        </w:rPr>
+      </w:pPr>
+      <w:r>
+        <w:rPr>
+          <w:b/>
+          <w:bCs/>
+          <w:sz w:val="28"/>
+          <w:szCs w:val="28"/>
+        </w:rPr>
+        <w:t>Примеры:</w:t>
+      </w:r>
+    </w:p>
+    <w:tbl>
+      <w:tblPr>
+        <w:tblStyle w:val="ad"/>
+        <w:tblW w:w="0" w:type="auto"/>
+        <w:tblLook w:val="04A0" w:firstRow="1" w:lastRow="0" w:firstColumn="1" w:lastColumn="0" w:noHBand="0" w:noVBand="1"/>
+      </w:tblPr>
+      <w:tblGrid>
+        <w:gridCol w:w="9345"/>
+      </w:tblGrid>
+      <w:tr>
+        <w:tc>
+          <w:tcPr>
+            <w:tcW w:w="9571" w:type="dxa"/>
+            <w:tcBorders>
+              <w:top w:val="single" w:sz="4" w:space="0" w:color="auto"/>
+              <w:left w:val="single" w:sz="4" w:space="0" w:color="auto"/>
+              <w:bottom w:val="single" w:sz="4" w:space="0" w:color="auto"/>
+              <w:right w:val="single" w:sz="4" w:space="0" w:color="auto"/>
+            </w:tcBorders>
+            <w:hideMark/>
+          </w:tcPr>
+          <w:p>
+            <w:pPr>
+              <w:spacing w:after="160" w:line="278" w:lineRule="auto"/>
+              <w:jc w:val="both"/>
+              <w:rPr>
+                <w:b/>
+                <w:bCs/>
+                <w:sz w:val="28"/>
+                <w:szCs w:val="28"/>
+              </w:rPr>
+            </w:pPr>
+            <w:r>
+              <w:rPr>
+                <w:b/>
+                <w:bCs/>
+                <w:sz w:val="28"/>
+                <w:szCs w:val="28"/>
+              </w:rPr>
+              <w:t>входные данные</w:t>
+            </w:r>
+          </w:p>
+        </w:tc>
+      </w:tr>
+      <w:tr>
+        <w:tc>
+          <w:tcPr>
+            <w:tcW w:w="9571" w:type="dxa"/>
+            <w:tcBorders>
+              <w:top w:val="single" w:sz="4" w:space="0" w:color="auto"/>
+              <w:left w:val="single" w:sz="4" w:space="0" w:color="auto"/>
+              <w:bottom w:val="single" w:sz="4" w:space="0" w:color="auto"/>
+              <w:right w:val="single" w:sz="4" w:space="0" w:color="auto"/>
+            </w:tcBorders>
+            <w:hideMark/>
+          </w:tcPr>
+          <w:p>
+            <w:pPr>
+              <w:spacing w:after="160" w:line="278" w:lineRule="auto"/>
+              <w:rPr>
+                <w:b/>
+                <w:bCs/>
+                <w:sz w:val="28"/>
+                <w:szCs w:val="28"/>
+              </w:rPr>
+            </w:pPr>
+            <w:r>
+              <w:rPr>
+                <w:b/>
+                <w:bCs/>
+                <w:sz w:val="28"/>
+                <w:szCs w:val="28"/>
+              </w:rPr>
+              <w:t>2</w:t>
+            </w:r>
+            <w:r>
+              <w:rPr>
+                <w:b/>
+                <w:bCs/>
+                <w:sz w:val="28"/>
+                <w:szCs w:val="28"/>
+              </w:rPr>
+              <w:br/>
+              <w:t>2 2</w:t>
+            </w:r>
+            <w:r>
+              <w:rPr>
+                <w:b/>
+                <w:bCs/>
+                <w:sz w:val="28"/>
+                <w:szCs w:val="28"/>
+              </w:rPr>
+              <w:br/>
+              <w:t>4 1</w:t>
+            </w:r>
+          </w:p>
+        </w:tc>
+      </w:tr>
+      <w:tr>
+        <w:tc>
+          <w:tcPr>
+            <w:tcW w:w="9571" w:type="dxa"/>
+            <w:tcBorders>
+              <w:top w:val="single" w:sz="4" w:space="0" w:color="auto"/>
+              <w:left w:val="single" w:sz="4" w:space="0" w:color="auto"/>
+              <w:bottom w:val="single" w:sz="4" w:space="0" w:color="auto"/>
+              <w:right w:val="single" w:sz="4" w:space="0" w:color="auto"/>
+            </w:tcBorders>
+            <w:hideMark/>
+          </w:tcPr>
+          <w:p>
+            <w:pPr>
+              <w:spacing w:after="160" w:line="278" w:lineRule="auto"/>
+              <w:jc w:val="both"/>
+              <w:rPr>
+                <w:b/>
+                <w:bCs/>
+                <w:sz w:val="28"/>
+                <w:szCs w:val="28"/>
+              </w:rPr>
+            </w:pPr>
+            <w:r>
+              <w:rPr>
+                <w:b/>
+                <w:bCs/>
+                <w:sz w:val="28"/>
+                <w:szCs w:val="28"/>
+              </w:rPr>
+              <w:t>выходные данные</w:t>
+            </w:r>
+          </w:p>
+        </w:tc>
+      </w:tr>
+      <w:tr>
+        <w:tc>
+          <w:tcPr>
+            <w:tcW w:w="9571" w:type="dxa"/>
+            <w:tcBorders>
+              <w:top w:val="single" w:sz="4" w:space="0" w:color="auto"/>
+              <w:left w:val="single" w:sz="4" w:space="0" w:color="auto"/>
+              <w:bottom w:val="single" w:sz="4" w:space="0" w:color="auto"/>
+              <w:right w:val="single" w:sz="4" w:space="0" w:color="auto"/>
+            </w:tcBorders>
+            <w:hideMark/>
+          </w:tcPr>
+          <w:p>
+            <w:pPr>
+              <w:spacing w:after="160" w:line="278" w:lineRule="auto"/>
+              <w:jc w:val="both"/>
+              <w:rPr>
+                <w:b/>
+                <w:bCs/>
+                <w:sz w:val="28"/>
+                <w:szCs w:val="28"/>
+              </w:rPr>
+            </w:pPr>
+            <w:r>
+              <w:rPr>
+                <w:b/>
+                <w:bCs/>
+                <w:sz w:val="28"/>
+                <w:szCs w:val="28"/>
+              </w:rPr>
+              <w:t>3</w:t>
+            </w:r>
+          </w:p>
+        </w:tc>
+      </w:tr>
+    </w:tbl>
+    <w:p>
+      <w:pPr>
+        <w:jc w:val="both"/>
+        <w:rPr>
+          <w:sz w:val="28"/>
+          <w:szCs w:val="28"/>
+        </w:rPr>
+      </w:pPr>
+    </w:p>
+    <w:p>
+      <w:pPr>
+        <w:jc w:val="both"/>
+        <w:rPr>
+          <w:sz w:val="28"/>
+          <w:szCs w:val="28"/>
+        </w:rPr>
+      </w:pPr>
+      <w:r>
+        <w:rPr>
+          <w:b/>
+          <w:sz w:val="28"/>
+          <w:szCs w:val="28"/>
+        </w:rPr>
+        <w:t>Примечание</w:t>
+      </w:r>
+      <w:r>
+        <w:rPr>
+          <w:sz w:val="28"/>
+          <w:szCs w:val="28"/>
+        </w:rPr>
+        <w:t xml:space="preserve">: чтобы шар смог преодолеть препятствие высотой </w:t>
+      </w:r>
+      <w:r>
+        <w:rPr>
+          <w:sz w:val="28"/>
+          <w:szCs w:val="28"/>
+          <w:lang w:val="en-US"/>
+        </w:rPr>
+        <w:t>h</w:t>
+      </w:r>
+      <w:r>
+        <w:rPr>
+          <w:sz w:val="28"/>
+          <w:szCs w:val="28"/>
+        </w:rPr>
+        <w:t xml:space="preserve"> он должен находиться на высоте не менее </w:t>
+      </w:r>
+      <w:r>
+        <w:rPr>
+          <w:sz w:val="28"/>
+          <w:szCs w:val="28"/>
+          <w:lang w:val="en-US"/>
+        </w:rPr>
+        <w:t>h</w:t>
+      </w:r>
+      <w:r>
+        <w:rPr>
+          <w:sz w:val="28"/>
+          <w:szCs w:val="28"/>
+        </w:rPr>
+        <w:t xml:space="preserve"> в момент пролета над </w:t>
+      </w:r>
+      <w:r>
+        <w:rPr>
+          <w:sz w:val="28"/>
+          <w:szCs w:val="28"/>
+        </w:rPr>
+        <w:t>препятствие</w:t>
+      </w:r>
+      <w:r>
+        <w:rPr>
+          <w:sz w:val="28"/>
+          <w:szCs w:val="28"/>
+        </w:rPr>
+        <w:t>м</w:t>
+      </w:r>
+      <w:r>
+        <w:rPr>
+          <w:sz w:val="28"/>
+          <w:szCs w:val="28"/>
+        </w:rPr>
+        <w:t>.</w:t>
+      </w:r>
       <w:bookmarkStart w:id="0" w:name="_GoBack"/>
       <w:bookmarkEnd w:id="0"/>
     </w:p>
@@ -1847,6 +3750,7 @@
   <w:style w:type="paragraph" w:default="1" w:styleId="a">
     <w:name w:val="Normal"/>
     <w:qFormat/>
+    <w:rsid w:val="00166BE1"/>
   </w:style>
   <w:style w:type="paragraph" w:styleId="1">
     <w:name w:val="heading 1"/>
@@ -2707,7 +4611,7 @@
 </file>
 
 <file path=customXml/itemProps1.xml><?xml version="1.0" encoding="utf-8"?>
-<ds:datastoreItem xmlns:ds="http://schemas.openxmlformats.org/officeDocument/2006/customXml" ds:itemID="{85B959A0-2128-4DEE-A0B1-331463D8736F}">
+<ds:datastoreItem xmlns:ds="http://schemas.openxmlformats.org/officeDocument/2006/customXml" ds:itemID="{8110BC5C-A159-4A6B-8142-CA531838C7FC}">
   <ds:schemaRefs>
     <ds:schemaRef ds:uri="http://schemas.openxmlformats.org/officeDocument/2006/bibliography"/>
   </ds:schemaRefs>

</xml_diff>

<commit_message>
corrected typo in 5-6 task d
</commit_message>
<xml_diff>
--- a/5-6/Tasks_olymp.docx
+++ b/5-6/Tasks_olymp.docx
@@ -1,6 +1,6 @@
 
 <file path=word/document.xml><?xml version="1.0" encoding="utf-8"?>
-<w:document xmlns:wpc="http://schemas.microsoft.com/office/word/2010/wordprocessingCanvas" xmlns:cx="http://schemas.microsoft.com/office/drawing/2014/chartex" xmlns:mc="http://schemas.openxmlformats.org/markup-compatibility/2006" xmlns:o="urn:schemas-microsoft-com:office:office" xmlns:r="http://schemas.openxmlformats.org/officeDocument/2006/relationships" xmlns:m="http://schemas.openxmlformats.org/officeDocument/2006/math" xmlns:v="urn:schemas-microsoft-com:vml" xmlns:wp14="http://schemas.microsoft.com/office/word/2010/wordprocessingDrawing" xmlns:wp="http://schemas.openxmlformats.org/drawingml/2006/wordprocessingDrawing" xmlns:w10="urn:schemas-microsoft-com:office:word" xmlns:w="http://schemas.openxmlformats.org/wordprocessingml/2006/main" xmlns:w14="http://schemas.microsoft.com/office/word/2010/wordml" xmlns:w15="http://schemas.microsoft.com/office/word/2012/wordml" xmlns:w16se="http://schemas.microsoft.com/office/word/2015/wordml/symex" xmlns:wpg="http://schemas.microsoft.com/office/word/2010/wordprocessingGroup" xmlns:wpi="http://schemas.microsoft.com/office/word/2010/wordprocessingInk" xmlns:wne="http://schemas.microsoft.com/office/word/2006/wordml" xmlns:wps="http://schemas.microsoft.com/office/word/2010/wordprocessingShape" mc:Ignorable="w14 w15 w16se wp14">
+<w:document xmlns:wpc="http://schemas.microsoft.com/office/word/2010/wordprocessingCanvas" xmlns:cx="http://schemas.microsoft.com/office/drawing/2014/chartex" xmlns:cx1="http://schemas.microsoft.com/office/drawing/2015/9/8/chartex" xmlns:cx2="http://schemas.microsoft.com/office/drawing/2015/10/21/chartex" xmlns:cx3="http://schemas.microsoft.com/office/drawing/2016/5/9/chartex" xmlns:cx4="http://schemas.microsoft.com/office/drawing/2016/5/10/chartex" xmlns:cx5="http://schemas.microsoft.com/office/drawing/2016/5/11/chartex" xmlns:cx6="http://schemas.microsoft.com/office/drawing/2016/5/12/chartex" xmlns:cx7="http://schemas.microsoft.com/office/drawing/2016/5/13/chartex" xmlns:cx8="http://schemas.microsoft.com/office/drawing/2016/5/14/chartex" xmlns:mc="http://schemas.openxmlformats.org/markup-compatibility/2006" xmlns:aink="http://schemas.microsoft.com/office/drawing/2016/ink" xmlns:am3d="http://schemas.microsoft.com/office/drawing/2017/model3d" xmlns:o="urn:schemas-microsoft-com:office:office" xmlns:oel="http://schemas.microsoft.com/office/2019/extlst" xmlns:r="http://schemas.openxmlformats.org/officeDocument/2006/relationships" xmlns:m="http://schemas.openxmlformats.org/officeDocument/2006/math" xmlns:v="urn:schemas-microsoft-com:vml" xmlns:wp14="http://schemas.microsoft.com/office/word/2010/wordprocessingDrawing" xmlns:wp="http://schemas.openxmlformats.org/drawingml/2006/wordprocessingDrawing" xmlns:w10="urn:schemas-microsoft-com:office:word" xmlns:w="http://schemas.openxmlformats.org/wordprocessingml/2006/main" xmlns:w14="http://schemas.microsoft.com/office/word/2010/wordml" xmlns:w15="http://schemas.microsoft.com/office/word/2012/wordml" xmlns:w16cex="http://schemas.microsoft.com/office/word/2018/wordml/cex" xmlns:w16cid="http://schemas.microsoft.com/office/word/2016/wordml/cid" xmlns:w16="http://schemas.microsoft.com/office/word/2018/wordml" xmlns:w16du="http://schemas.microsoft.com/office/word/2023/wordml/word16du" xmlns:w16sdtdh="http://schemas.microsoft.com/office/word/2020/wordml/sdtdatahash" xmlns:w16se="http://schemas.microsoft.com/office/word/2015/wordml/symex" xmlns:wpg="http://schemas.microsoft.com/office/word/2010/wordprocessingGroup" xmlns:wpi="http://schemas.microsoft.com/office/word/2010/wordprocessingInk" xmlns:wne="http://schemas.microsoft.com/office/word/2006/wordml" xmlns:wps="http://schemas.microsoft.com/office/word/2010/wordprocessingShape" mc:Ignorable="w14 w15 w16se w16cid w16 w16cex w16sdtdh w16du wp14">
   <w:body>
     <w:p>
       <w:pPr>
@@ -735,21 +735,7 @@
           <w:sz w:val="28"/>
           <w:szCs w:val="28"/>
         </w:rPr>
-        <w:t xml:space="preserve">В единственной строке задано </w:t>
-      </w:r>
-      <w:r>
-        <w:rPr>
-          <w:sz w:val="28"/>
-          <w:szCs w:val="28"/>
-        </w:rPr>
-        <w:t>натуральное</w:t>
-      </w:r>
-      <w:r>
-        <w:rPr>
-          <w:sz w:val="28"/>
-          <w:szCs w:val="28"/>
-        </w:rPr>
-        <w:t xml:space="preserve"> число </w:t>
+        <w:t xml:space="preserve">В единственной строке задано натуральное число </w:t>
       </w:r>
       <w:r>
         <w:rPr>
@@ -869,35 +855,7 @@
           <w:sz w:val="28"/>
           <w:szCs w:val="28"/>
         </w:rPr>
-        <w:t>животных</w:t>
-      </w:r>
-      <w:r>
-        <w:rPr>
-          <w:sz w:val="28"/>
-          <w:szCs w:val="28"/>
-        </w:rPr>
-        <w:t>,</w:t>
-      </w:r>
-      <w:r>
-        <w:rPr>
-          <w:sz w:val="28"/>
-          <w:szCs w:val="28"/>
-        </w:rPr>
-        <w:t xml:space="preserve"> </w:t>
-      </w:r>
-      <w:r>
-        <w:rPr>
-          <w:sz w:val="28"/>
-          <w:szCs w:val="28"/>
-        </w:rPr>
-        <w:t>которые могли</w:t>
-      </w:r>
-      <w:r>
-        <w:rPr>
-          <w:sz w:val="28"/>
-          <w:szCs w:val="28"/>
-        </w:rPr>
-        <w:t xml:space="preserve"> находиться в загоне</w:t>
+        <w:t>животных, которые могли находиться в загоне</w:t>
       </w:r>
       <w:r>
         <w:rPr>
@@ -1170,7 +1128,6 @@
         </w:rPr>
         <w:t xml:space="preserve">палочек, каждая длины </w:t>
       </w:r>
-      <w:proofErr w:type="spellStart"/>
       <w:r>
         <w:rPr>
           <w:sz w:val="28"/>
@@ -1188,7 +1145,6 @@
         </w:rPr>
         <w:t>i</w:t>
       </w:r>
-      <w:proofErr w:type="spellEnd"/>
       <w:r>
         <w:rPr>
           <w:sz w:val="28"/>
@@ -1204,7 +1160,6 @@
         </w:rPr>
         <w:t>сантиметров (</w:t>
       </w:r>
-      <w:proofErr w:type="spellStart"/>
       <w:r>
         <w:rPr>
           <w:sz w:val="28"/>
@@ -1222,7 +1177,6 @@
         </w:rPr>
         <w:t>i</w:t>
       </w:r>
-      <w:proofErr w:type="spellEnd"/>
       <w:r>
         <w:rPr>
           <w:sz w:val="28"/>
@@ -1350,21 +1304,7 @@
           <w:sz w:val="28"/>
           <w:szCs w:val="28"/>
         </w:rPr>
-        <w:t xml:space="preserve">В </w:t>
-      </w:r>
-      <w:r>
-        <w:rPr>
-          <w:sz w:val="28"/>
-          <w:szCs w:val="28"/>
-        </w:rPr>
-        <w:t>первой</w:t>
-      </w:r>
-      <w:r>
-        <w:rPr>
-          <w:sz w:val="28"/>
-          <w:szCs w:val="28"/>
-        </w:rPr>
-        <w:t xml:space="preserve"> строке задано натуральное число </w:t>
+        <w:t xml:space="preserve">В первой строке задано натуральное число </w:t>
       </w:r>
       <w:r>
         <w:rPr>
@@ -1427,14 +1367,7 @@
           <w:sz w:val="28"/>
           <w:szCs w:val="28"/>
         </w:rPr>
-        <w:t>).</w:t>
-      </w:r>
-      <w:r>
-        <w:rPr>
-          <w:sz w:val="28"/>
-          <w:szCs w:val="28"/>
-        </w:rPr>
-        <w:t xml:space="preserve"> В следующей строке заданы </w:t>
+        <w:t xml:space="preserve">). В следующей строке заданы </w:t>
       </w:r>
       <w:r>
         <w:rPr>
@@ -1459,7 +1392,6 @@
         </w:rPr>
         <w:t xml:space="preserve">натуральных чисел </w:t>
       </w:r>
-      <w:proofErr w:type="spellStart"/>
       <w:r>
         <w:rPr>
           <w:b/>
@@ -1479,7 +1411,6 @@
         </w:rPr>
         <w:t>i</w:t>
       </w:r>
-      <w:proofErr w:type="spellEnd"/>
       <w:r>
         <w:rPr>
           <w:b/>
@@ -1496,7 +1427,6 @@
         </w:rPr>
         <w:t>– длины палочек (</w:t>
       </w:r>
-      <w:proofErr w:type="spellStart"/>
       <w:r>
         <w:rPr>
           <w:sz w:val="28"/>
@@ -1514,7 +1444,6 @@
         </w:rPr>
         <w:t>i</w:t>
       </w:r>
-      <w:proofErr w:type="spellEnd"/>
       <w:r>
         <w:rPr>
           <w:sz w:val="28"/>
@@ -1579,35 +1508,7 @@
           <w:sz w:val="28"/>
           <w:szCs w:val="28"/>
         </w:rPr>
-        <w:t xml:space="preserve">Выведите </w:t>
-      </w:r>
-      <w:r>
-        <w:rPr>
-          <w:sz w:val="28"/>
-          <w:szCs w:val="28"/>
-        </w:rPr>
-        <w:t>максимальную суммарную</w:t>
-      </w:r>
-      <w:r>
-        <w:rPr>
-          <w:sz w:val="28"/>
-          <w:szCs w:val="28"/>
-        </w:rPr>
-        <w:t xml:space="preserve"> площадь</w:t>
-      </w:r>
-      <w:r>
-        <w:rPr>
-          <w:sz w:val="28"/>
-          <w:szCs w:val="28"/>
-        </w:rPr>
-        <w:t xml:space="preserve"> прямоугольников, которые можно собрать из этих палочек</w:t>
-      </w:r>
-      <w:r>
-        <w:rPr>
-          <w:sz w:val="28"/>
-          <w:szCs w:val="28"/>
-        </w:rPr>
-        <w:t>.</w:t>
+        <w:t>Выведите максимальную суммарную площадь прямоугольников, которые можно собрать из этих палочек.</w:t>
       </w:r>
     </w:p>
     <w:p>
@@ -2016,9 +1917,22 @@
           <w:sz w:val="28"/>
           <w:szCs w:val="28"/>
         </w:rPr>
-        <w:t xml:space="preserve">натуральных чисел </w:t>
-      </w:r>
-      <w:proofErr w:type="spellStart"/>
+        <w:t>натуральных чис</w:t>
+      </w:r>
+      <w:r>
+        <w:rPr>
+          <w:sz w:val="28"/>
+          <w:szCs w:val="28"/>
+        </w:rPr>
+        <w:t>ла</w:t>
+      </w:r>
+      <w:r>
+        <w:rPr>
+          <w:sz w:val="28"/>
+          <w:szCs w:val="28"/>
+        </w:rPr>
+        <w:t xml:space="preserve"> </w:t>
+      </w:r>
       <w:r>
         <w:rPr>
           <w:b/>
@@ -2038,7 +1952,6 @@
         </w:rPr>
         <w:t>i</w:t>
       </w:r>
-      <w:proofErr w:type="spellEnd"/>
       <w:r>
         <w:rPr>
           <w:b/>
@@ -2089,7 +2002,6 @@
         </w:rPr>
         <w:t>(</w:t>
       </w:r>
-      <w:proofErr w:type="spellStart"/>
       <w:r>
         <w:rPr>
           <w:sz w:val="28"/>
@@ -2107,7 +2019,6 @@
         </w:rPr>
         <w:t>i</w:t>
       </w:r>
-      <w:proofErr w:type="spellEnd"/>
       <w:r>
         <w:rPr>
           <w:sz w:val="28"/>
@@ -2191,7 +2102,6 @@
         </w:rPr>
         <w:t xml:space="preserve"> – расстояние между </w:t>
       </w:r>
-      <w:proofErr w:type="spellStart"/>
       <w:r>
         <w:rPr>
           <w:sz w:val="28"/>
@@ -2200,7 +2110,6 @@
         </w:rPr>
         <w:t>i</w:t>
       </w:r>
-      <w:proofErr w:type="spellEnd"/>
       <w:r>
         <w:rPr>
           <w:sz w:val="28"/>
@@ -2256,35 +2165,14 @@
           <w:sz w:val="28"/>
           <w:szCs w:val="28"/>
         </w:rPr>
-        <w:t>минимальное количество единиц бензина</w:t>
-      </w:r>
-      <w:r>
-        <w:rPr>
-          <w:sz w:val="28"/>
-          <w:szCs w:val="28"/>
-        </w:rPr>
-        <w:t xml:space="preserve">, необходимых для преодоления </w:t>
-      </w:r>
-      <w:r>
-        <w:rPr>
-          <w:sz w:val="28"/>
-          <w:szCs w:val="28"/>
-        </w:rPr>
-        <w:t>все</w:t>
-      </w:r>
-      <w:r>
-        <w:rPr>
-          <w:sz w:val="28"/>
-          <w:szCs w:val="28"/>
-        </w:rPr>
-        <w:t>х препятствий</w:t>
-      </w:r>
-      <w:r>
-        <w:rPr>
-          <w:sz w:val="28"/>
-          <w:szCs w:val="28"/>
-        </w:rPr>
-        <w:t xml:space="preserve"> </w:t>
+        <w:t xml:space="preserve">минимальное количество единиц бензина, необходимых для преодоления </w:t>
+      </w:r>
+      <w:r>
+        <w:rPr>
+          <w:sz w:val="28"/>
+          <w:szCs w:val="28"/>
+        </w:rPr>
+        <w:t xml:space="preserve">всех препятствий </w:t>
       </w:r>
       <w:r>
         <w:rPr>
@@ -2550,31 +2438,8 @@
           <w:sz w:val="28"/>
           <w:szCs w:val="28"/>
         </w:rPr>
-        <w:t xml:space="preserve"> в момент пролета над </w:t>
-      </w:r>
-      <w:r>
-        <w:rPr>
-          <w:sz w:val="28"/>
-          <w:szCs w:val="28"/>
-        </w:rPr>
-        <w:t>препятствие</w:t>
-      </w:r>
-      <w:r>
-        <w:rPr>
-          <w:sz w:val="28"/>
-          <w:szCs w:val="28"/>
-        </w:rPr>
-        <w:t>м</w:t>
-      </w:r>
-      <w:r>
-        <w:rPr>
-          <w:sz w:val="28"/>
-          <w:szCs w:val="28"/>
-        </w:rPr>
-        <w:t>.</w:t>
-      </w:r>
-      <w:bookmarkStart w:id="0" w:name="_GoBack"/>
-      <w:bookmarkEnd w:id="0"/>
+        <w:t xml:space="preserve"> в момент пролета над препятствием.</w:t>
+      </w:r>
     </w:p>
     <w:sectPr>
       <w:pgSz w:w="11906" w:h="16838"/>
@@ -2587,7 +2452,7 @@
 </file>
 
 <file path=word/numbering.xml><?xml version="1.0" encoding="utf-8"?>
-<w:numbering xmlns:wpc="http://schemas.microsoft.com/office/word/2010/wordprocessingCanvas" xmlns:cx="http://schemas.microsoft.com/office/drawing/2014/chartex" xmlns:mc="http://schemas.openxmlformats.org/markup-compatibility/2006" xmlns:o="urn:schemas-microsoft-com:office:office" xmlns:r="http://schemas.openxmlformats.org/officeDocument/2006/relationships" xmlns:m="http://schemas.openxmlformats.org/officeDocument/2006/math" xmlns:v="urn:schemas-microsoft-com:vml" xmlns:wp14="http://schemas.microsoft.com/office/word/2010/wordprocessingDrawing" xmlns:wp="http://schemas.openxmlformats.org/drawingml/2006/wordprocessingDrawing" xmlns:w10="urn:schemas-microsoft-com:office:word" xmlns:w="http://schemas.openxmlformats.org/wordprocessingml/2006/main" xmlns:w14="http://schemas.microsoft.com/office/word/2010/wordml" xmlns:w15="http://schemas.microsoft.com/office/word/2012/wordml" xmlns:w16se="http://schemas.microsoft.com/office/word/2015/wordml/symex" xmlns:wpg="http://schemas.microsoft.com/office/word/2010/wordprocessingGroup" xmlns:wpi="http://schemas.microsoft.com/office/word/2010/wordprocessingInk" xmlns:wne="http://schemas.microsoft.com/office/word/2006/wordml" xmlns:wps="http://schemas.microsoft.com/office/word/2010/wordprocessingShape" mc:Ignorable="w14 w15 w16se wp14">
+<w:numbering xmlns:wpc="http://schemas.microsoft.com/office/word/2010/wordprocessingCanvas" xmlns:cx="http://schemas.microsoft.com/office/drawing/2014/chartex" xmlns:cx1="http://schemas.microsoft.com/office/drawing/2015/9/8/chartex" xmlns:cx2="http://schemas.microsoft.com/office/drawing/2015/10/21/chartex" xmlns:cx3="http://schemas.microsoft.com/office/drawing/2016/5/9/chartex" xmlns:cx4="http://schemas.microsoft.com/office/drawing/2016/5/10/chartex" xmlns:cx5="http://schemas.microsoft.com/office/drawing/2016/5/11/chartex" xmlns:cx6="http://schemas.microsoft.com/office/drawing/2016/5/12/chartex" xmlns:cx7="http://schemas.microsoft.com/office/drawing/2016/5/13/chartex" xmlns:cx8="http://schemas.microsoft.com/office/drawing/2016/5/14/chartex" xmlns:mc="http://schemas.openxmlformats.org/markup-compatibility/2006" xmlns:aink="http://schemas.microsoft.com/office/drawing/2016/ink" xmlns:am3d="http://schemas.microsoft.com/office/drawing/2017/model3d" xmlns:o="urn:schemas-microsoft-com:office:office" xmlns:oel="http://schemas.microsoft.com/office/2019/extlst" xmlns:r="http://schemas.openxmlformats.org/officeDocument/2006/relationships" xmlns:m="http://schemas.openxmlformats.org/officeDocument/2006/math" xmlns:v="urn:schemas-microsoft-com:vml" xmlns:wp14="http://schemas.microsoft.com/office/word/2010/wordprocessingDrawing" xmlns:wp="http://schemas.openxmlformats.org/drawingml/2006/wordprocessingDrawing" xmlns:w10="urn:schemas-microsoft-com:office:word" xmlns:w="http://schemas.openxmlformats.org/wordprocessingml/2006/main" xmlns:w14="http://schemas.microsoft.com/office/word/2010/wordml" xmlns:w15="http://schemas.microsoft.com/office/word/2012/wordml" xmlns:w16cex="http://schemas.microsoft.com/office/word/2018/wordml/cex" xmlns:w16cid="http://schemas.microsoft.com/office/word/2016/wordml/cid" xmlns:w16="http://schemas.microsoft.com/office/word/2018/wordml" xmlns:w16du="http://schemas.microsoft.com/office/word/2023/wordml/word16du" xmlns:w16sdtdh="http://schemas.microsoft.com/office/word/2020/wordml/sdtdatahash" xmlns:w16se="http://schemas.microsoft.com/office/word/2015/wordml/symex" xmlns:wpg="http://schemas.microsoft.com/office/word/2010/wordprocessingGroup" xmlns:wpi="http://schemas.microsoft.com/office/word/2010/wordprocessingInk" xmlns:wne="http://schemas.microsoft.com/office/word/2006/wordml" xmlns:wps="http://schemas.microsoft.com/office/word/2010/wordprocessingShape" mc:Ignorable="w14 w15 w16se w16cid w16 w16cex w16sdtdh w16du wp14">
   <w:abstractNum w:abstractNumId="0" w15:restartNumberingAfterBreak="0">
     <w:nsid w:val="0243781B"/>
     <w:multiLevelType w:val="hybridMultilevel"/>
@@ -3304,19 +3169,19 @@
       </w:rPr>
     </w:lvl>
   </w:abstractNum>
-  <w:num w:numId="1">
+  <w:num w:numId="1" w16cid:durableId="377356783">
     <w:abstractNumId w:val="4"/>
   </w:num>
-  <w:num w:numId="2">
+  <w:num w:numId="2" w16cid:durableId="570239643">
     <w:abstractNumId w:val="5"/>
   </w:num>
-  <w:num w:numId="3">
+  <w:num w:numId="3" w16cid:durableId="287126403">
     <w:abstractNumId w:val="3"/>
   </w:num>
-  <w:num w:numId="4">
+  <w:num w:numId="4" w16cid:durableId="1127552208">
     <w:abstractNumId w:val="6"/>
   </w:num>
-  <w:num w:numId="5">
+  <w:num w:numId="5" w16cid:durableId="1040132531">
     <w:abstractNumId w:val="2"/>
     <w:lvlOverride w:ilvl="0">
       <w:startOverride w:val="1"/>
@@ -3346,17 +3211,17 @@
       <w:startOverride w:val="1"/>
     </w:lvlOverride>
   </w:num>
-  <w:num w:numId="6">
+  <w:num w:numId="6" w16cid:durableId="2072658744">
     <w:abstractNumId w:val="0"/>
   </w:num>
-  <w:num w:numId="7">
+  <w:num w:numId="7" w16cid:durableId="1711343396">
     <w:abstractNumId w:val="1"/>
   </w:num>
 </w:numbering>
 </file>
 
 <file path=word/styles.xml><?xml version="1.0" encoding="utf-8"?>
-<w:styles xmlns:mc="http://schemas.openxmlformats.org/markup-compatibility/2006" xmlns:r="http://schemas.openxmlformats.org/officeDocument/2006/relationships" xmlns:w="http://schemas.openxmlformats.org/wordprocessingml/2006/main" xmlns:w14="http://schemas.microsoft.com/office/word/2010/wordml" xmlns:w15="http://schemas.microsoft.com/office/word/2012/wordml" xmlns:w16se="http://schemas.microsoft.com/office/word/2015/wordml/symex" mc:Ignorable="w14 w15 w16se">
+<w:styles xmlns:mc="http://schemas.openxmlformats.org/markup-compatibility/2006" xmlns:r="http://schemas.openxmlformats.org/officeDocument/2006/relationships" xmlns:w="http://schemas.openxmlformats.org/wordprocessingml/2006/main" xmlns:w14="http://schemas.microsoft.com/office/word/2010/wordml" xmlns:w15="http://schemas.microsoft.com/office/word/2012/wordml" xmlns:w16cex="http://schemas.microsoft.com/office/word/2018/wordml/cex" xmlns:w16cid="http://schemas.microsoft.com/office/word/2016/wordml/cid" xmlns:w16="http://schemas.microsoft.com/office/word/2018/wordml" xmlns:w16du="http://schemas.microsoft.com/office/word/2023/wordml/word16du" xmlns:w16sdtdh="http://schemas.microsoft.com/office/word/2020/wordml/sdtdatahash" xmlns:w16se="http://schemas.microsoft.com/office/word/2015/wordml/symex" mc:Ignorable="w14 w15 w16se w16cid w16 w16cex w16sdtdh w16du">
   <w:docDefaults>
     <w:rPrDefault>
       <w:rPr>
@@ -3374,7 +3239,7 @@
       </w:pPr>
     </w:pPrDefault>
   </w:docDefaults>
-  <w:latentStyles w:defLockedState="0" w:defUIPriority="99" w:defSemiHidden="0" w:defUnhideWhenUsed="0" w:defQFormat="0" w:count="371">
+  <w:latentStyles w:defLockedState="0" w:defUIPriority="99" w:defSemiHidden="0" w:defUnhideWhenUsed="0" w:defQFormat="0" w:count="376">
     <w:lsdException w:name="Normal" w:uiPriority="0" w:qFormat="1"/>
     <w:lsdException w:name="heading 1" w:uiPriority="9" w:qFormat="1"/>
     <w:lsdException w:name="heading 2" w:semiHidden="1" w:uiPriority="9" w:unhideWhenUsed="1" w:qFormat="1"/>
@@ -3746,6 +3611,11 @@
     <w:lsdException w:name="List Table 5 Dark Accent 6" w:uiPriority="50"/>
     <w:lsdException w:name="List Table 6 Colorful Accent 6" w:uiPriority="51"/>
     <w:lsdException w:name="List Table 7 Colorful Accent 6" w:uiPriority="52"/>
+    <w:lsdException w:name="Mention" w:semiHidden="1" w:unhideWhenUsed="1"/>
+    <w:lsdException w:name="Smart Hyperlink" w:semiHidden="1" w:unhideWhenUsed="1"/>
+    <w:lsdException w:name="Hashtag" w:semiHidden="1" w:unhideWhenUsed="1"/>
+    <w:lsdException w:name="Unresolved Mention" w:semiHidden="1" w:unhideWhenUsed="1"/>
+    <w:lsdException w:name="Smart Link" w:semiHidden="1" w:unhideWhenUsed="1"/>
   </w:latentStyles>
   <w:style w:type="paragraph" w:default="1" w:styleId="a">
     <w:name w:val="Normal"/>

</xml_diff>